<commit_message>
Create Server for test & 2 Test Scenario
</commit_message>
<xml_diff>
--- a/Lab10/Lab10_TestScript.docx
+++ b/Lab10/Lab10_TestScript.docx
@@ -1,6 +1,6 @@
 
 <file path=word/document.xml><?xml version="1.0" encoding="utf-8"?>
-<w:document xmlns:wpc="http://schemas.microsoft.com/office/word/2010/wordprocessingCanvas" xmlns:cx="http://schemas.microsoft.com/office/drawing/2014/chartex" xmlns:cx1="http://schemas.microsoft.com/office/drawing/2015/9/8/chartex" xmlns:cx2="http://schemas.microsoft.com/office/drawing/2015/10/21/chartex" xmlns:cx3="http://schemas.microsoft.com/office/drawing/2016/5/9/chartex" xmlns:cx4="http://schemas.microsoft.com/office/drawing/2016/5/10/chartex" xmlns:cx5="http://schemas.microsoft.com/office/drawing/2016/5/11/chartex" xmlns:cx6="http://schemas.microsoft.com/office/drawing/2016/5/12/chartex" xmlns:cx7="http://schemas.microsoft.com/office/drawing/2016/5/13/chartex" xmlns:cx8="http://schemas.microsoft.com/office/drawing/2016/5/14/chartex" xmlns:mc="http://schemas.openxmlformats.org/markup-compatibility/2006" xmlns:aink="http://schemas.microsoft.com/office/drawing/2016/ink" xmlns:am3d="http://schemas.microsoft.com/office/drawing/2017/model3d" xmlns:o="urn:schemas-microsoft-com:office:office" xmlns:r="http://schemas.openxmlformats.org/officeDocument/2006/relationships" xmlns:m="http://schemas.openxmlformats.org/officeDocument/2006/math" xmlns:v="urn:schemas-microsoft-com:vml" xmlns:wp14="http://schemas.microsoft.com/office/word/2010/wordprocessingDrawing" xmlns:wp="http://schemas.openxmlformats.org/drawingml/2006/wordprocessingDrawing" xmlns:w10="urn:schemas-microsoft-com:office:word" xmlns:w="http://schemas.openxmlformats.org/wordprocessingml/2006/main" xmlns:w14="http://schemas.microsoft.com/office/word/2010/wordml" xmlns:w15="http://schemas.microsoft.com/office/word/2012/wordml" xmlns:w16cid="http://schemas.microsoft.com/office/word/2016/wordml/cid" xmlns:w16se="http://schemas.microsoft.com/office/word/2015/wordml/symex" xmlns:wpg="http://schemas.microsoft.com/office/word/2010/wordprocessingGroup" xmlns:wpi="http://schemas.microsoft.com/office/word/2010/wordprocessingInk" xmlns:wne="http://schemas.microsoft.com/office/word/2006/wordml" xmlns:wps="http://schemas.microsoft.com/office/word/2010/wordprocessingShape" mc:Ignorable="w14 w15 w16se w16cid wp14">
+<w:document xmlns:wpc="http://schemas.microsoft.com/office/word/2010/wordprocessingCanvas" xmlns:cx="http://schemas.microsoft.com/office/drawing/2014/chartex" xmlns:cx1="http://schemas.microsoft.com/office/drawing/2015/9/8/chartex" xmlns:cx2="http://schemas.microsoft.com/office/drawing/2015/10/21/chartex" xmlns:cx3="http://schemas.microsoft.com/office/drawing/2016/5/9/chartex" xmlns:cx4="http://schemas.microsoft.com/office/drawing/2016/5/10/chartex" xmlns:cx5="http://schemas.microsoft.com/office/drawing/2016/5/11/chartex" xmlns:cx6="http://schemas.microsoft.com/office/drawing/2016/5/12/chartex" xmlns:cx7="http://schemas.microsoft.com/office/drawing/2016/5/13/chartex" xmlns:cx8="http://schemas.microsoft.com/office/drawing/2016/5/14/chartex" xmlns:mc="http://schemas.openxmlformats.org/markup-compatibility/2006" xmlns:aink="http://schemas.microsoft.com/office/drawing/2016/ink" xmlns:am3d="http://schemas.microsoft.com/office/drawing/2017/model3d" xmlns:o="urn:schemas-microsoft-com:office:office" xmlns:oel="http://schemas.microsoft.com/office/2019/extlst" xmlns:r="http://schemas.openxmlformats.org/officeDocument/2006/relationships" xmlns:m="http://schemas.openxmlformats.org/officeDocument/2006/math" xmlns:v="urn:schemas-microsoft-com:vml" xmlns:wp14="http://schemas.microsoft.com/office/word/2010/wordprocessingDrawing" xmlns:wp="http://schemas.openxmlformats.org/drawingml/2006/wordprocessingDrawing" xmlns:w10="urn:schemas-microsoft-com:office:word" xmlns:w="http://schemas.openxmlformats.org/wordprocessingml/2006/main" xmlns:w14="http://schemas.microsoft.com/office/word/2010/wordml" xmlns:w15="http://schemas.microsoft.com/office/word/2012/wordml" xmlns:w16cex="http://schemas.microsoft.com/office/word/2018/wordml/cex" xmlns:w16cid="http://schemas.microsoft.com/office/word/2016/wordml/cid" xmlns:w16="http://schemas.microsoft.com/office/word/2018/wordml" xmlns:w16du="http://schemas.microsoft.com/office/word/2023/wordml/word16du" xmlns:w16sdtdh="http://schemas.microsoft.com/office/word/2020/wordml/sdtdatahash" xmlns:w16sdtfl="http://schemas.microsoft.com/office/word/2024/wordml/sdtformatlock" xmlns:w16se="http://schemas.microsoft.com/office/word/2015/wordml/symex" xmlns:wpg="http://schemas.microsoft.com/office/word/2010/wordprocessingGroup" xmlns:wpi="http://schemas.microsoft.com/office/word/2010/wordprocessingInk" xmlns:wne="http://schemas.microsoft.com/office/word/2006/wordml" xmlns:wps="http://schemas.microsoft.com/office/word/2010/wordprocessingShape" mc:Ignorable="w14 w15 w16se w16cid w16 w16cex w16sdtdh w16sdtfl w16du wp14">
   <w:body>
     <w:p>
       <w:pPr>
@@ -1302,7 +1302,17 @@
           <w:szCs w:val="32"/>
           <w:lang w:bidi="th-TH"/>
         </w:rPr>
-        <w:t>___________________________________________________________________________________________________________________________________________________________________________________________________________________________________________________________________________________________________________________________________________________________________________________________________________</w:t>
+        <w:t>_____________________________________________________________________________________________________________________________________________________________________________________________________________________________________________</w:t>
+      </w:r>
+      <w:r>
+        <w:rPr>
+          <w:rFonts w:ascii="TH SarabunPSK" w:hAnsi="TH SarabunPSK" w:cs="TH SarabunPSK" w:hint="cs"/>
+          <w:sz w:val="32"/>
+          <w:szCs w:val="32"/>
+          <w:lang w:bidi="th-TH"/>
+        </w:rPr>
+        <w:lastRenderedPageBreak/>
+        <w:t>______________________________________________________________________________________________________________________________________________________________</w:t>
       </w:r>
     </w:p>
     <w:p>
@@ -1433,8 +1443,6 @@
         </w:rPr>
         <w:t>______________</w:t>
       </w:r>
-      <w:bookmarkStart w:id="0" w:name="_GoBack"/>
-      <w:bookmarkEnd w:id="0"/>
     </w:p>
     <w:p>
       <w:pPr>
@@ -1973,19 +1981,19 @@
         <w:tblLook w:val="04A0" w:firstRow="1" w:lastRow="0" w:firstColumn="1" w:lastColumn="0" w:noHBand="0" w:noVBand="1"/>
       </w:tblPr>
       <w:tblGrid>
-        <w:gridCol w:w="631"/>
+        <w:gridCol w:w="630"/>
         <w:gridCol w:w="2971"/>
-        <w:gridCol w:w="1871"/>
-        <w:gridCol w:w="2658"/>
-        <w:gridCol w:w="2074"/>
-        <w:gridCol w:w="405"/>
-        <w:gridCol w:w="2198"/>
-        <w:gridCol w:w="1322"/>
+        <w:gridCol w:w="1869"/>
+        <w:gridCol w:w="2650"/>
+        <w:gridCol w:w="2095"/>
+        <w:gridCol w:w="404"/>
+        <w:gridCol w:w="2191"/>
+        <w:gridCol w:w="1320"/>
       </w:tblGrid>
       <w:tr>
         <w:tc>
           <w:tcPr>
-            <w:tcW w:w="3247" w:type="dxa"/>
+            <w:tcW w:w="3601" w:type="dxa"/>
             <w:gridSpan w:val="2"/>
           </w:tcPr>
           <w:p>
@@ -2027,7 +2035,7 @@
         </w:tc>
         <w:tc>
           <w:tcPr>
-            <w:tcW w:w="4649" w:type="dxa"/>
+            <w:tcW w:w="4519" w:type="dxa"/>
             <w:gridSpan w:val="2"/>
           </w:tcPr>
           <w:p>
@@ -2108,7 +2116,7 @@
         </w:tc>
         <w:tc>
           <w:tcPr>
-            <w:tcW w:w="2164" w:type="dxa"/>
+            <w:tcW w:w="2095" w:type="dxa"/>
           </w:tcPr>
           <w:p>
             <w:pPr>
@@ -2148,7 +2156,7 @@
         </w:tc>
         <w:tc>
           <w:tcPr>
-            <w:tcW w:w="4070" w:type="dxa"/>
+            <w:tcW w:w="3915" w:type="dxa"/>
             <w:gridSpan w:val="3"/>
           </w:tcPr>
           <w:p>
@@ -2222,7 +2230,7 @@
       <w:tr>
         <w:tc>
           <w:tcPr>
-            <w:tcW w:w="3247" w:type="dxa"/>
+            <w:tcW w:w="3601" w:type="dxa"/>
             <w:gridSpan w:val="2"/>
           </w:tcPr>
           <w:p>
@@ -2263,7 +2271,7 @@
         </w:tc>
         <w:tc>
           <w:tcPr>
-            <w:tcW w:w="4649" w:type="dxa"/>
+            <w:tcW w:w="4519" w:type="dxa"/>
             <w:gridSpan w:val="2"/>
           </w:tcPr>
           <w:p>
@@ -2310,7 +2318,7 @@
         </w:tc>
         <w:tc>
           <w:tcPr>
-            <w:tcW w:w="2164" w:type="dxa"/>
+            <w:tcW w:w="2095" w:type="dxa"/>
           </w:tcPr>
           <w:p>
             <w:pPr>
@@ -2350,7 +2358,7 @@
         </w:tc>
         <w:tc>
           <w:tcPr>
-            <w:tcW w:w="4070" w:type="dxa"/>
+            <w:tcW w:w="3915" w:type="dxa"/>
             <w:gridSpan w:val="3"/>
           </w:tcPr>
           <w:p>
@@ -2368,7 +2376,7 @@
       <w:tr>
         <w:tc>
           <w:tcPr>
-            <w:tcW w:w="3247" w:type="dxa"/>
+            <w:tcW w:w="3601" w:type="dxa"/>
             <w:gridSpan w:val="2"/>
           </w:tcPr>
           <w:p>
@@ -2431,7 +2439,7 @@
         </w:tc>
         <w:tc>
           <w:tcPr>
-            <w:tcW w:w="4649" w:type="dxa"/>
+            <w:tcW w:w="4519" w:type="dxa"/>
             <w:gridSpan w:val="2"/>
           </w:tcPr>
           <w:p>
@@ -2522,7 +2530,7 @@
         </w:tc>
         <w:tc>
           <w:tcPr>
-            <w:tcW w:w="2164" w:type="dxa"/>
+            <w:tcW w:w="2095" w:type="dxa"/>
           </w:tcPr>
           <w:p>
             <w:pPr>
@@ -2562,7 +2570,7 @@
         </w:tc>
         <w:tc>
           <w:tcPr>
-            <w:tcW w:w="4070" w:type="dxa"/>
+            <w:tcW w:w="3915" w:type="dxa"/>
             <w:gridSpan w:val="3"/>
           </w:tcPr>
           <w:p>
@@ -2608,7 +2616,7 @@
       <w:tr>
         <w:tc>
           <w:tcPr>
-            <w:tcW w:w="3247" w:type="dxa"/>
+            <w:tcW w:w="3601" w:type="dxa"/>
             <w:gridSpan w:val="2"/>
           </w:tcPr>
           <w:p>
@@ -2649,7 +2657,7 @@
         </w:tc>
         <w:tc>
           <w:tcPr>
-            <w:tcW w:w="4649" w:type="dxa"/>
+            <w:tcW w:w="4519" w:type="dxa"/>
             <w:gridSpan w:val="2"/>
           </w:tcPr>
           <w:p>
@@ -2683,7 +2691,7 @@
         </w:tc>
         <w:tc>
           <w:tcPr>
-            <w:tcW w:w="2164" w:type="dxa"/>
+            <w:tcW w:w="2095" w:type="dxa"/>
           </w:tcPr>
           <w:p>
             <w:pPr>
@@ -2723,7 +2731,7 @@
         </w:tc>
         <w:tc>
           <w:tcPr>
-            <w:tcW w:w="4070" w:type="dxa"/>
+            <w:tcW w:w="3915" w:type="dxa"/>
             <w:gridSpan w:val="3"/>
           </w:tcPr>
           <w:p>
@@ -2741,7 +2749,7 @@
       <w:tr>
         <w:tc>
           <w:tcPr>
-            <w:tcW w:w="3247" w:type="dxa"/>
+            <w:tcW w:w="3601" w:type="dxa"/>
             <w:gridSpan w:val="2"/>
           </w:tcPr>
           <w:p>
@@ -2803,7 +2811,7 @@
         </w:tc>
         <w:tc>
           <w:tcPr>
-            <w:tcW w:w="10883" w:type="dxa"/>
+            <w:tcW w:w="10529" w:type="dxa"/>
             <w:gridSpan w:val="6"/>
           </w:tcPr>
           <w:p>
@@ -2832,7 +2840,7 @@
       <w:tr>
         <w:tc>
           <w:tcPr>
-            <w:tcW w:w="3247" w:type="dxa"/>
+            <w:tcW w:w="3601" w:type="dxa"/>
             <w:gridSpan w:val="2"/>
           </w:tcPr>
           <w:p>
@@ -2873,7 +2881,7 @@
         </w:tc>
         <w:tc>
           <w:tcPr>
-            <w:tcW w:w="10883" w:type="dxa"/>
+            <w:tcW w:w="10529" w:type="dxa"/>
             <w:gridSpan w:val="6"/>
           </w:tcPr>
           <w:p>
@@ -3309,7 +3317,7 @@
         </w:tc>
         <w:tc>
           <w:tcPr>
-            <w:tcW w:w="4507" w:type="dxa"/>
+            <w:tcW w:w="4840" w:type="dxa"/>
             <w:gridSpan w:val="2"/>
           </w:tcPr>
           <w:p>
@@ -3339,7 +3347,7 @@
         </w:tc>
         <w:tc>
           <w:tcPr>
-            <w:tcW w:w="2759" w:type="dxa"/>
+            <w:tcW w:w="2650" w:type="dxa"/>
           </w:tcPr>
           <w:p>
             <w:pPr>
@@ -3368,7 +3376,7 @@
         </w:tc>
         <w:tc>
           <w:tcPr>
-            <w:tcW w:w="2603" w:type="dxa"/>
+            <w:tcW w:w="2499" w:type="dxa"/>
             <w:gridSpan w:val="2"/>
           </w:tcPr>
           <w:p>
@@ -3398,7 +3406,7 @@
         </w:tc>
         <w:tc>
           <w:tcPr>
-            <w:tcW w:w="2279" w:type="dxa"/>
+            <w:tcW w:w="2191" w:type="dxa"/>
           </w:tcPr>
           <w:p>
             <w:pPr>
@@ -3485,7 +3493,7 @@
         </w:tc>
         <w:tc>
           <w:tcPr>
-            <w:tcW w:w="1352" w:type="dxa"/>
+            <w:tcW w:w="1320" w:type="dxa"/>
           </w:tcPr>
           <w:p>
             <w:pPr>
@@ -3541,7 +3549,7 @@
         </w:tc>
         <w:tc>
           <w:tcPr>
-            <w:tcW w:w="4507" w:type="dxa"/>
+            <w:tcW w:w="4840" w:type="dxa"/>
             <w:gridSpan w:val="2"/>
           </w:tcPr>
           <w:p>
@@ -3756,7 +3764,7 @@
         </w:tc>
         <w:tc>
           <w:tcPr>
-            <w:tcW w:w="2759" w:type="dxa"/>
+            <w:tcW w:w="2650" w:type="dxa"/>
           </w:tcPr>
           <w:p>
             <w:pPr>
@@ -3820,7 +3828,7 @@
         </w:tc>
         <w:tc>
           <w:tcPr>
-            <w:tcW w:w="2603" w:type="dxa"/>
+            <w:tcW w:w="2499" w:type="dxa"/>
             <w:gridSpan w:val="2"/>
           </w:tcPr>
           <w:p>
@@ -3829,29 +3837,98 @@
                 <w:rFonts w:ascii="TH SarabunPSK" w:hAnsi="TH SarabunPSK" w:cs="TH SarabunPSK"/>
                 <w:sz w:val="32"/>
                 <w:szCs w:val="32"/>
-                <w:lang w:bidi="th-TH"/>
-              </w:rPr>
-            </w:pPr>
-          </w:p>
-        </w:tc>
-        <w:tc>
-          <w:tcPr>
-            <w:tcW w:w="2279" w:type="dxa"/>
-          </w:tcPr>
-          <w:p>
-            <w:pPr>
-              <w:rPr>
-                <w:rFonts w:ascii="TH SarabunPSK" w:hAnsi="TH SarabunPSK" w:cs="TH SarabunPSK"/>
-                <w:sz w:val="32"/>
-                <w:szCs w:val="32"/>
-                <w:lang w:bidi="th-TH"/>
-              </w:rPr>
-            </w:pPr>
-          </w:p>
-        </w:tc>
-        <w:tc>
-          <w:tcPr>
-            <w:tcW w:w="1352" w:type="dxa"/>
+                <w:lang w:eastAsia="ja-JP" w:bidi="th-TH"/>
+              </w:rPr>
+            </w:pPr>
+            <w:r>
+              <w:rPr>
+                <w:rFonts w:ascii="TH SarabunPSK" w:hAnsi="TH SarabunPSK" w:cs="TH SarabunPSK" w:hint="cs"/>
+                <w:sz w:val="32"/>
+                <w:szCs w:val="32"/>
+                <w:cs/>
+                <w:lang w:eastAsia="ja-JP" w:bidi="th-TH"/>
+              </w:rPr>
+              <w:t xml:space="preserve">แสดงหน้า </w:t>
+            </w:r>
+            <w:r>
+              <w:rPr>
+                <w:rFonts w:ascii="TH SarabunPSK" w:hAnsi="TH SarabunPSK" w:cs="TH SarabunPSK"/>
+                <w:sz w:val="32"/>
+                <w:szCs w:val="32"/>
+                <w:lang w:eastAsia="ja-JP" w:bidi="th-TH"/>
+              </w:rPr>
+              <w:t>Event Registration</w:t>
+            </w:r>
+          </w:p>
+        </w:tc>
+        <w:tc>
+          <w:tcPr>
+            <w:tcW w:w="2191" w:type="dxa"/>
+          </w:tcPr>
+          <w:p>
+            <w:pPr>
+              <w:rPr>
+                <w:rFonts w:ascii="TH SarabunPSK" w:hAnsi="TH SarabunPSK" w:cs="TH SarabunPSK"/>
+                <w:sz w:val="32"/>
+                <w:szCs w:val="32"/>
+                <w:lang w:bidi="th-TH"/>
+              </w:rPr>
+            </w:pPr>
+            <w:r>
+              <w:rPr>
+                <w:rFonts w:ascii="TH SarabunPSK" w:hAnsi="TH SarabunPSK" w:cs="TH SarabunPSK" w:hint="cs"/>
+                <w:noProof/>
+                <w:sz w:val="32"/>
+                <w:szCs w:val="32"/>
+                <w:lang w:bidi="th-TH"/>
+              </w:rPr>
+              <w:drawing>
+                <wp:inline distT="0" distB="0" distL="0" distR="0" wp14:anchorId="305198BA" wp14:editId="455CE7AB">
+                  <wp:extent cx="201761" cy="191069"/>
+                  <wp:effectExtent l="0" t="0" r="8255" b="0"/>
+                  <wp:docPr id="908232726" name="Picture 908232726"/>
+                  <wp:cNvGraphicFramePr>
+                    <a:graphicFrameLocks xmlns:a="http://schemas.openxmlformats.org/drawingml/2006/main" noChangeAspect="1"/>
+                  </wp:cNvGraphicFramePr>
+                  <a:graphic xmlns:a="http://schemas.openxmlformats.org/drawingml/2006/main">
+                    <a:graphicData uri="http://schemas.openxmlformats.org/drawingml/2006/picture">
+                      <pic:pic xmlns:pic="http://schemas.openxmlformats.org/drawingml/2006/picture">
+                        <pic:nvPicPr>
+                          <pic:cNvPr id="1" name="th[1].png"/>
+                          <pic:cNvPicPr/>
+                        </pic:nvPicPr>
+                        <pic:blipFill>
+                          <a:blip r:embed="rId8" cstate="print">
+                            <a:extLst>
+                              <a:ext uri="{28A0092B-C50C-407E-A947-70E740481C1C}">
+                                <a14:useLocalDpi xmlns:a14="http://schemas.microsoft.com/office/drawing/2010/main" val="0"/>
+                              </a:ext>
+                            </a:extLst>
+                          </a:blip>
+                          <a:stretch>
+                            <a:fillRect/>
+                          </a:stretch>
+                        </pic:blipFill>
+                        <pic:spPr>
+                          <a:xfrm>
+                            <a:off x="0" y="0"/>
+                            <a:ext cx="214886" cy="203498"/>
+                          </a:xfrm>
+                          <a:prstGeom prst="rect">
+                            <a:avLst/>
+                          </a:prstGeom>
+                        </pic:spPr>
+                      </pic:pic>
+                    </a:graphicData>
+                  </a:graphic>
+                </wp:inline>
+              </w:drawing>
+            </w:r>
+          </w:p>
+        </w:tc>
+        <w:tc>
+          <w:tcPr>
+            <w:tcW w:w="1320" w:type="dxa"/>
           </w:tcPr>
           <w:p>
             <w:pPr>
@@ -3893,7 +3970,7 @@
         </w:tc>
         <w:tc>
           <w:tcPr>
-            <w:tcW w:w="4507" w:type="dxa"/>
+            <w:tcW w:w="4840" w:type="dxa"/>
             <w:gridSpan w:val="2"/>
           </w:tcPr>
           <w:p>
@@ -4026,7 +4103,6 @@
               </w:rPr>
               <w:t>“</w:t>
             </w:r>
-            <w:proofErr w:type="spellStart"/>
             <w:r>
               <w:rPr>
                 <w:rFonts w:ascii="TH SarabunPSK" w:hAnsi="TH SarabunPSK" w:cs="TH SarabunPSK" w:hint="cs"/>
@@ -4036,7 +4112,6 @@
               </w:rPr>
               <w:t>Somsri</w:t>
             </w:r>
-            <w:proofErr w:type="spellEnd"/>
             <w:r>
               <w:rPr>
                 <w:rFonts w:ascii="TH SarabunPSK" w:hAnsi="TH SarabunPSK" w:cs="TH SarabunPSK" w:hint="cs"/>
@@ -4471,7 +4546,7 @@
         </w:tc>
         <w:tc>
           <w:tcPr>
-            <w:tcW w:w="2759" w:type="dxa"/>
+            <w:tcW w:w="2650" w:type="dxa"/>
           </w:tcPr>
           <w:p>
             <w:pPr>
@@ -4670,7 +4745,7 @@
         </w:tc>
         <w:tc>
           <w:tcPr>
-            <w:tcW w:w="2603" w:type="dxa"/>
+            <w:tcW w:w="2499" w:type="dxa"/>
             <w:gridSpan w:val="2"/>
           </w:tcPr>
           <w:p>
@@ -4679,29 +4754,176 @@
                 <w:rFonts w:ascii="TH SarabunPSK" w:hAnsi="TH SarabunPSK" w:cs="TH SarabunPSK"/>
                 <w:sz w:val="32"/>
                 <w:szCs w:val="32"/>
-                <w:lang w:bidi="th-TH"/>
-              </w:rPr>
-            </w:pPr>
-          </w:p>
-        </w:tc>
-        <w:tc>
-          <w:tcPr>
-            <w:tcW w:w="2279" w:type="dxa"/>
-          </w:tcPr>
-          <w:p>
-            <w:pPr>
-              <w:rPr>
-                <w:rFonts w:ascii="TH SarabunPSK" w:hAnsi="TH SarabunPSK" w:cs="TH SarabunPSK"/>
-                <w:sz w:val="32"/>
-                <w:szCs w:val="32"/>
-                <w:lang w:bidi="th-TH"/>
-              </w:rPr>
-            </w:pPr>
-          </w:p>
-        </w:tc>
-        <w:tc>
-          <w:tcPr>
-            <w:tcW w:w="1352" w:type="dxa"/>
+                <w:lang w:eastAsia="ja-JP" w:bidi="th-TH"/>
+              </w:rPr>
+            </w:pPr>
+            <w:r>
+              <w:rPr>
+                <w:rFonts w:ascii="TH SarabunPSK" w:hAnsi="TH SarabunPSK" w:cs="TH SarabunPSK"/>
+                <w:sz w:val="32"/>
+                <w:szCs w:val="32"/>
+                <w:lang w:eastAsia="ja-JP" w:bidi="th-TH"/>
+              </w:rPr>
+              <w:t xml:space="preserve">Title </w:t>
+            </w:r>
+            <w:r>
+              <w:rPr>
+                <w:rFonts w:ascii="TH SarabunPSK" w:hAnsi="TH SarabunPSK" w:cs="TH SarabunPSK" w:hint="cs"/>
+                <w:sz w:val="32"/>
+                <w:szCs w:val="32"/>
+                <w:cs/>
+                <w:lang w:eastAsia="ja-JP" w:bidi="th-TH"/>
+              </w:rPr>
+              <w:t xml:space="preserve">เป็น </w:t>
+            </w:r>
+            <w:r>
+              <w:rPr>
+                <w:rFonts w:ascii="TH SarabunPSK" w:hAnsi="TH SarabunPSK" w:cs="TH SarabunPSK"/>
+                <w:sz w:val="32"/>
+                <w:szCs w:val="32"/>
+                <w:lang w:eastAsia="ja-JP" w:bidi="th-TH"/>
+              </w:rPr>
+              <w:t>Success</w:t>
+            </w:r>
+          </w:p>
+          <w:p>
+            <w:pPr>
+              <w:rPr>
+                <w:rFonts w:ascii="TH SarabunPSK" w:hAnsi="TH SarabunPSK" w:cs="TH SarabunPSK" w:hint="cs"/>
+                <w:sz w:val="32"/>
+                <w:szCs w:val="32"/>
+                <w:cs/>
+                <w:lang w:eastAsia="ja-JP" w:bidi="th-TH"/>
+              </w:rPr>
+            </w:pPr>
+            <w:r>
+              <w:rPr>
+                <w:rFonts w:ascii="TH SarabunPSK" w:hAnsi="TH SarabunPSK" w:cs="TH SarabunPSK" w:hint="cs"/>
+                <w:sz w:val="32"/>
+                <w:szCs w:val="32"/>
+                <w:cs/>
+                <w:lang w:eastAsia="ja-JP" w:bidi="th-TH"/>
+              </w:rPr>
+              <w:t xml:space="preserve">แสดงข้อความ </w:t>
+            </w:r>
+            <w:r>
+              <w:rPr>
+                <w:rFonts w:ascii="TH SarabunPSK" w:hAnsi="TH SarabunPSK" w:cs="TH SarabunPSK" w:hint="cs"/>
+                <w:sz w:val="32"/>
+                <w:szCs w:val="32"/>
+                <w:cs/>
+                <w:lang w:bidi="th-TH"/>
+              </w:rPr>
+              <w:t>“</w:t>
+            </w:r>
+            <w:r>
+              <w:rPr>
+                <w:rFonts w:ascii="TH SarabunPSK" w:hAnsi="TH SarabunPSK" w:cs="TH SarabunPSK" w:hint="cs"/>
+                <w:sz w:val="32"/>
+                <w:szCs w:val="32"/>
+                <w:lang w:bidi="th-TH"/>
+              </w:rPr>
+              <w:t>Success</w:t>
+            </w:r>
+            <w:r>
+              <w:rPr>
+                <w:rFonts w:ascii="TH SarabunPSK" w:hAnsi="TH SarabunPSK" w:cs="TH SarabunPSK" w:hint="cs"/>
+                <w:sz w:val="32"/>
+                <w:szCs w:val="32"/>
+                <w:cs/>
+                <w:lang w:bidi="th-TH"/>
+              </w:rPr>
+              <w:t>” และ “</w:t>
+            </w:r>
+            <w:r>
+              <w:rPr>
+                <w:rFonts w:ascii="TH SarabunPSK" w:hAnsi="TH SarabunPSK" w:cs="TH SarabunPSK" w:hint="cs"/>
+                <w:sz w:val="32"/>
+                <w:szCs w:val="32"/>
+                <w:lang w:bidi="th-TH"/>
+              </w:rPr>
+              <w:t>Thank you for participating in our event</w:t>
+            </w:r>
+            <w:r>
+              <w:rPr>
+                <w:rFonts w:ascii="TH SarabunPSK" w:hAnsi="TH SarabunPSK" w:cs="TH SarabunPSK" w:hint="cs"/>
+                <w:sz w:val="32"/>
+                <w:szCs w:val="32"/>
+                <w:cs/>
+                <w:lang w:bidi="th-TH"/>
+              </w:rPr>
+              <w:t>”</w:t>
+            </w:r>
+          </w:p>
+        </w:tc>
+        <w:tc>
+          <w:tcPr>
+            <w:tcW w:w="2191" w:type="dxa"/>
+          </w:tcPr>
+          <w:p>
+            <w:pPr>
+              <w:rPr>
+                <w:rFonts w:ascii="TH SarabunPSK" w:hAnsi="TH SarabunPSK" w:cs="TH SarabunPSK"/>
+                <w:sz w:val="32"/>
+                <w:szCs w:val="32"/>
+                <w:lang w:bidi="th-TH"/>
+              </w:rPr>
+            </w:pPr>
+            <w:r>
+              <w:rPr>
+                <w:rFonts w:ascii="TH SarabunPSK" w:hAnsi="TH SarabunPSK" w:cs="TH SarabunPSK" w:hint="cs"/>
+                <w:noProof/>
+                <w:sz w:val="32"/>
+                <w:szCs w:val="32"/>
+                <w:lang w:bidi="th-TH"/>
+              </w:rPr>
+              <w:drawing>
+                <wp:inline distT="0" distB="0" distL="0" distR="0" wp14:anchorId="40AADFBB" wp14:editId="7655E95D">
+                  <wp:extent cx="201761" cy="191069"/>
+                  <wp:effectExtent l="0" t="0" r="8255" b="0"/>
+                  <wp:docPr id="1969434292" name="Picture 1969434292"/>
+                  <wp:cNvGraphicFramePr>
+                    <a:graphicFrameLocks xmlns:a="http://schemas.openxmlformats.org/drawingml/2006/main" noChangeAspect="1"/>
+                  </wp:cNvGraphicFramePr>
+                  <a:graphic xmlns:a="http://schemas.openxmlformats.org/drawingml/2006/main">
+                    <a:graphicData uri="http://schemas.openxmlformats.org/drawingml/2006/picture">
+                      <pic:pic xmlns:pic="http://schemas.openxmlformats.org/drawingml/2006/picture">
+                        <pic:nvPicPr>
+                          <pic:cNvPr id="1" name="th[1].png"/>
+                          <pic:cNvPicPr/>
+                        </pic:nvPicPr>
+                        <pic:blipFill>
+                          <a:blip r:embed="rId8" cstate="print">
+                            <a:extLst>
+                              <a:ext uri="{28A0092B-C50C-407E-A947-70E740481C1C}">
+                                <a14:useLocalDpi xmlns:a14="http://schemas.microsoft.com/office/drawing/2010/main" val="0"/>
+                              </a:ext>
+                            </a:extLst>
+                          </a:blip>
+                          <a:stretch>
+                            <a:fillRect/>
+                          </a:stretch>
+                        </pic:blipFill>
+                        <pic:spPr>
+                          <a:xfrm>
+                            <a:off x="0" y="0"/>
+                            <a:ext cx="214886" cy="203498"/>
+                          </a:xfrm>
+                          <a:prstGeom prst="rect">
+                            <a:avLst/>
+                          </a:prstGeom>
+                        </pic:spPr>
+                      </pic:pic>
+                    </a:graphicData>
+                  </a:graphic>
+                </wp:inline>
+              </w:drawing>
+            </w:r>
+          </w:p>
+        </w:tc>
+        <w:tc>
+          <w:tcPr>
+            <w:tcW w:w="1320" w:type="dxa"/>
           </w:tcPr>
           <w:p>
             <w:pPr>
@@ -4741,7 +4963,6 @@
                 <w:szCs w:val="32"/>
                 <w:lang w:bidi="th-TH"/>
               </w:rPr>
-              <w:lastRenderedPageBreak/>
               <w:t>No</w:t>
             </w:r>
             <w:r>
@@ -4760,7 +4981,7 @@
         </w:tc>
         <w:tc>
           <w:tcPr>
-            <w:tcW w:w="4507" w:type="dxa"/>
+            <w:tcW w:w="4840" w:type="dxa"/>
             <w:gridSpan w:val="2"/>
           </w:tcPr>
           <w:p>
@@ -4790,7 +5011,7 @@
         </w:tc>
         <w:tc>
           <w:tcPr>
-            <w:tcW w:w="2759" w:type="dxa"/>
+            <w:tcW w:w="2650" w:type="dxa"/>
           </w:tcPr>
           <w:p>
             <w:pPr>
@@ -4819,7 +5040,7 @@
         </w:tc>
         <w:tc>
           <w:tcPr>
-            <w:tcW w:w="2603" w:type="dxa"/>
+            <w:tcW w:w="2499" w:type="dxa"/>
             <w:gridSpan w:val="2"/>
           </w:tcPr>
           <w:p>
@@ -4849,7 +5070,7 @@
         </w:tc>
         <w:tc>
           <w:tcPr>
-            <w:tcW w:w="2279" w:type="dxa"/>
+            <w:tcW w:w="2191" w:type="dxa"/>
           </w:tcPr>
           <w:p>
             <w:pPr>
@@ -4936,7 +5157,7 @@
         </w:tc>
         <w:tc>
           <w:tcPr>
-            <w:tcW w:w="1352" w:type="dxa"/>
+            <w:tcW w:w="1320" w:type="dxa"/>
           </w:tcPr>
           <w:p>
             <w:pPr>
@@ -4992,7 +5213,7 @@
         </w:tc>
         <w:tc>
           <w:tcPr>
-            <w:tcW w:w="4507" w:type="dxa"/>
+            <w:tcW w:w="4840" w:type="dxa"/>
             <w:gridSpan w:val="2"/>
           </w:tcPr>
           <w:p>
@@ -5011,16 +5232,7 @@
                 <w:szCs w:val="32"/>
                 <w:lang w:bidi="th-TH"/>
               </w:rPr>
-              <w:t>Open Event</w:t>
-            </w:r>
-            <w:r>
-              <w:rPr>
-                <w:rFonts w:ascii="TH SarabunPSK" w:hAnsi="TH SarabunPSK" w:cs="TH SarabunPSK" w:hint="cs"/>
-                <w:sz w:val="32"/>
-                <w:szCs w:val="32"/>
-                <w:lang w:bidi="th-TH"/>
-              </w:rPr>
-              <w:t xml:space="preserve"> Registration Page</w:t>
+              <w:t>Open Event Registration Page</w:t>
             </w:r>
             <w:r>
               <w:rPr>
@@ -5160,7 +5372,7 @@
         </w:tc>
         <w:tc>
           <w:tcPr>
-            <w:tcW w:w="2759" w:type="dxa"/>
+            <w:tcW w:w="2650" w:type="dxa"/>
           </w:tcPr>
           <w:p>
             <w:pPr>
@@ -5189,22 +5401,13 @@
                 <w:szCs w:val="32"/>
                 <w:lang w:bidi="th-TH"/>
               </w:rPr>
-              <w:t xml:space="preserve"> Event </w:t>
-            </w:r>
-            <w:r>
-              <w:rPr>
-                <w:rFonts w:ascii="TH SarabunPSK" w:hAnsi="TH SarabunPSK" w:cs="TH SarabunPSK" w:hint="cs"/>
-                <w:sz w:val="32"/>
-                <w:szCs w:val="32"/>
-                <w:lang w:bidi="th-TH"/>
-              </w:rPr>
-              <w:t>Registration</w:t>
-            </w:r>
-          </w:p>
-        </w:tc>
-        <w:tc>
-          <w:tcPr>
-            <w:tcW w:w="2603" w:type="dxa"/>
+              <w:t xml:space="preserve"> Event Registration</w:t>
+            </w:r>
+          </w:p>
+        </w:tc>
+        <w:tc>
+          <w:tcPr>
+            <w:tcW w:w="2499" w:type="dxa"/>
             <w:gridSpan w:val="2"/>
           </w:tcPr>
           <w:p>
@@ -5216,26 +5419,95 @@
                 <w:lang w:bidi="th-TH"/>
               </w:rPr>
             </w:pPr>
-          </w:p>
-        </w:tc>
-        <w:tc>
-          <w:tcPr>
-            <w:tcW w:w="2279" w:type="dxa"/>
-          </w:tcPr>
-          <w:p>
-            <w:pPr>
-              <w:rPr>
-                <w:rFonts w:ascii="TH SarabunPSK" w:hAnsi="TH SarabunPSK" w:cs="TH SarabunPSK"/>
-                <w:sz w:val="32"/>
-                <w:szCs w:val="32"/>
-                <w:lang w:bidi="th-TH"/>
-              </w:rPr>
-            </w:pPr>
-          </w:p>
-        </w:tc>
-        <w:tc>
-          <w:tcPr>
-            <w:tcW w:w="1352" w:type="dxa"/>
+            <w:r>
+              <w:rPr>
+                <w:rFonts w:ascii="TH SarabunPSK" w:hAnsi="TH SarabunPSK" w:cs="TH SarabunPSK" w:hint="cs"/>
+                <w:sz w:val="32"/>
+                <w:szCs w:val="32"/>
+                <w:cs/>
+                <w:lang w:eastAsia="ja-JP" w:bidi="th-TH"/>
+              </w:rPr>
+              <w:t xml:space="preserve">แสดงหน้า </w:t>
+            </w:r>
+            <w:r>
+              <w:rPr>
+                <w:rFonts w:ascii="TH SarabunPSK" w:hAnsi="TH SarabunPSK" w:cs="TH SarabunPSK"/>
+                <w:sz w:val="32"/>
+                <w:szCs w:val="32"/>
+                <w:lang w:eastAsia="ja-JP" w:bidi="th-TH"/>
+              </w:rPr>
+              <w:t>Event Registration</w:t>
+            </w:r>
+          </w:p>
+        </w:tc>
+        <w:tc>
+          <w:tcPr>
+            <w:tcW w:w="2191" w:type="dxa"/>
+          </w:tcPr>
+          <w:p>
+            <w:pPr>
+              <w:rPr>
+                <w:rFonts w:ascii="TH SarabunPSK" w:hAnsi="TH SarabunPSK" w:cs="TH SarabunPSK"/>
+                <w:sz w:val="32"/>
+                <w:szCs w:val="32"/>
+                <w:lang w:bidi="th-TH"/>
+              </w:rPr>
+            </w:pPr>
+            <w:r>
+              <w:rPr>
+                <w:rFonts w:ascii="TH SarabunPSK" w:hAnsi="TH SarabunPSK" w:cs="TH SarabunPSK" w:hint="cs"/>
+                <w:noProof/>
+                <w:sz w:val="32"/>
+                <w:szCs w:val="32"/>
+                <w:lang w:bidi="th-TH"/>
+              </w:rPr>
+              <w:drawing>
+                <wp:inline distT="0" distB="0" distL="0" distR="0" wp14:anchorId="7A536073" wp14:editId="6BA82292">
+                  <wp:extent cx="201761" cy="191069"/>
+                  <wp:effectExtent l="0" t="0" r="8255" b="0"/>
+                  <wp:docPr id="1952324077" name="Picture 1952324077"/>
+                  <wp:cNvGraphicFramePr>
+                    <a:graphicFrameLocks xmlns:a="http://schemas.openxmlformats.org/drawingml/2006/main" noChangeAspect="1"/>
+                  </wp:cNvGraphicFramePr>
+                  <a:graphic xmlns:a="http://schemas.openxmlformats.org/drawingml/2006/main">
+                    <a:graphicData uri="http://schemas.openxmlformats.org/drawingml/2006/picture">
+                      <pic:pic xmlns:pic="http://schemas.openxmlformats.org/drawingml/2006/picture">
+                        <pic:nvPicPr>
+                          <pic:cNvPr id="1" name="th[1].png"/>
+                          <pic:cNvPicPr/>
+                        </pic:nvPicPr>
+                        <pic:blipFill>
+                          <a:blip r:embed="rId8" cstate="print">
+                            <a:extLst>
+                              <a:ext uri="{28A0092B-C50C-407E-A947-70E740481C1C}">
+                                <a14:useLocalDpi xmlns:a14="http://schemas.microsoft.com/office/drawing/2010/main" val="0"/>
+                              </a:ext>
+                            </a:extLst>
+                          </a:blip>
+                          <a:stretch>
+                            <a:fillRect/>
+                          </a:stretch>
+                        </pic:blipFill>
+                        <pic:spPr>
+                          <a:xfrm>
+                            <a:off x="0" y="0"/>
+                            <a:ext cx="214886" cy="203498"/>
+                          </a:xfrm>
+                          <a:prstGeom prst="rect">
+                            <a:avLst/>
+                          </a:prstGeom>
+                        </pic:spPr>
+                      </pic:pic>
+                    </a:graphicData>
+                  </a:graphic>
+                </wp:inline>
+              </w:drawing>
+            </w:r>
+          </w:p>
+        </w:tc>
+        <w:tc>
+          <w:tcPr>
+            <w:tcW w:w="1320" w:type="dxa"/>
           </w:tcPr>
           <w:p>
             <w:pPr>
@@ -5271,13 +5543,14 @@
                 <w:szCs w:val="32"/>
                 <w:lang w:bidi="th-TH"/>
               </w:rPr>
+              <w:lastRenderedPageBreak/>
               <w:t>2</w:t>
             </w:r>
           </w:p>
         </w:tc>
         <w:tc>
           <w:tcPr>
-            <w:tcW w:w="4507" w:type="dxa"/>
+            <w:tcW w:w="4840" w:type="dxa"/>
             <w:gridSpan w:val="2"/>
           </w:tcPr>
           <w:p>
@@ -5296,16 +5569,7 @@
                 <w:szCs w:val="32"/>
                 <w:lang w:bidi="th-TH"/>
               </w:rPr>
-              <w:t>Register Success</w:t>
-            </w:r>
-            <w:r>
-              <w:rPr>
-                <w:rFonts w:ascii="TH SarabunPSK" w:hAnsi="TH SarabunPSK" w:cs="TH SarabunPSK" w:hint="cs"/>
-                <w:sz w:val="32"/>
-                <w:szCs w:val="32"/>
-                <w:lang w:bidi="th-TH"/>
-              </w:rPr>
-              <w:t xml:space="preserve"> No Organization Info</w:t>
+              <w:t>Register Success No Organization Info</w:t>
             </w:r>
             <w:r>
               <w:rPr>
@@ -5344,16 +5608,7 @@
                 <w:szCs w:val="32"/>
                 <w:lang w:bidi="th-TH"/>
               </w:rPr>
-              <w:t>Event</w:t>
-            </w:r>
-            <w:r>
-              <w:rPr>
-                <w:rFonts w:ascii="TH SarabunPSK" w:hAnsi="TH SarabunPSK" w:cs="TH SarabunPSK" w:hint="cs"/>
-                <w:sz w:val="32"/>
-                <w:szCs w:val="32"/>
-                <w:lang w:bidi="th-TH"/>
-              </w:rPr>
-              <w:t xml:space="preserve"> Registration</w:t>
+              <w:t>Event Registration</w:t>
             </w:r>
           </w:p>
           <w:p>
@@ -5400,7 +5655,6 @@
               </w:rPr>
               <w:t xml:space="preserve"> = “</w:t>
             </w:r>
-            <w:proofErr w:type="spellStart"/>
             <w:r>
               <w:rPr>
                 <w:rFonts w:ascii="TH SarabunPSK" w:hAnsi="TH SarabunPSK" w:cs="TH SarabunPSK" w:hint="cs"/>
@@ -5410,7 +5664,6 @@
               </w:rPr>
               <w:t>Somsri</w:t>
             </w:r>
-            <w:proofErr w:type="spellEnd"/>
             <w:r>
               <w:rPr>
                 <w:rFonts w:ascii="TH SarabunPSK" w:hAnsi="TH SarabunPSK" w:cs="TH SarabunPSK" w:hint="cs"/>
@@ -5742,7 +5995,7 @@
         </w:tc>
         <w:tc>
           <w:tcPr>
-            <w:tcW w:w="2759" w:type="dxa"/>
+            <w:tcW w:w="2650" w:type="dxa"/>
           </w:tcPr>
           <w:p>
             <w:pPr>
@@ -5881,7 +6134,7 @@
         </w:tc>
         <w:tc>
           <w:tcPr>
-            <w:tcW w:w="2603" w:type="dxa"/>
+            <w:tcW w:w="2499" w:type="dxa"/>
             <w:gridSpan w:val="2"/>
           </w:tcPr>
           <w:p>
@@ -5890,29 +6143,175 @@
                 <w:rFonts w:ascii="TH SarabunPSK" w:hAnsi="TH SarabunPSK" w:cs="TH SarabunPSK"/>
                 <w:sz w:val="32"/>
                 <w:szCs w:val="32"/>
-                <w:lang w:bidi="th-TH"/>
-              </w:rPr>
-            </w:pPr>
-          </w:p>
-        </w:tc>
-        <w:tc>
-          <w:tcPr>
-            <w:tcW w:w="2279" w:type="dxa"/>
-          </w:tcPr>
-          <w:p>
-            <w:pPr>
-              <w:rPr>
-                <w:rFonts w:ascii="TH SarabunPSK" w:hAnsi="TH SarabunPSK" w:cs="TH SarabunPSK"/>
-                <w:sz w:val="32"/>
-                <w:szCs w:val="32"/>
-                <w:lang w:bidi="th-TH"/>
-              </w:rPr>
-            </w:pPr>
-          </w:p>
-        </w:tc>
-        <w:tc>
-          <w:tcPr>
-            <w:tcW w:w="1352" w:type="dxa"/>
+                <w:lang w:eastAsia="ja-JP" w:bidi="th-TH"/>
+              </w:rPr>
+            </w:pPr>
+            <w:r>
+              <w:rPr>
+                <w:rFonts w:ascii="TH SarabunPSK" w:hAnsi="TH SarabunPSK" w:cs="TH SarabunPSK"/>
+                <w:sz w:val="32"/>
+                <w:szCs w:val="32"/>
+                <w:lang w:eastAsia="ja-JP" w:bidi="th-TH"/>
+              </w:rPr>
+              <w:t xml:space="preserve">Title </w:t>
+            </w:r>
+            <w:r>
+              <w:rPr>
+                <w:rFonts w:ascii="TH SarabunPSK" w:hAnsi="TH SarabunPSK" w:cs="TH SarabunPSK" w:hint="cs"/>
+                <w:sz w:val="32"/>
+                <w:szCs w:val="32"/>
+                <w:cs/>
+                <w:lang w:eastAsia="ja-JP" w:bidi="th-TH"/>
+              </w:rPr>
+              <w:t xml:space="preserve">เป็น </w:t>
+            </w:r>
+            <w:r>
+              <w:rPr>
+                <w:rFonts w:ascii="TH SarabunPSK" w:hAnsi="TH SarabunPSK" w:cs="TH SarabunPSK"/>
+                <w:sz w:val="32"/>
+                <w:szCs w:val="32"/>
+                <w:lang w:eastAsia="ja-JP" w:bidi="th-TH"/>
+              </w:rPr>
+              <w:t>Success</w:t>
+            </w:r>
+          </w:p>
+          <w:p>
+            <w:pPr>
+              <w:rPr>
+                <w:rFonts w:ascii="TH SarabunPSK" w:hAnsi="TH SarabunPSK" w:cs="TH SarabunPSK"/>
+                <w:sz w:val="32"/>
+                <w:szCs w:val="32"/>
+                <w:lang w:bidi="th-TH"/>
+              </w:rPr>
+            </w:pPr>
+            <w:r>
+              <w:rPr>
+                <w:rFonts w:ascii="TH SarabunPSK" w:hAnsi="TH SarabunPSK" w:cs="TH SarabunPSK" w:hint="cs"/>
+                <w:sz w:val="32"/>
+                <w:szCs w:val="32"/>
+                <w:cs/>
+                <w:lang w:eastAsia="ja-JP" w:bidi="th-TH"/>
+              </w:rPr>
+              <w:t xml:space="preserve">แสดงข้อความ </w:t>
+            </w:r>
+            <w:r>
+              <w:rPr>
+                <w:rFonts w:ascii="TH SarabunPSK" w:hAnsi="TH SarabunPSK" w:cs="TH SarabunPSK" w:hint="cs"/>
+                <w:sz w:val="32"/>
+                <w:szCs w:val="32"/>
+                <w:cs/>
+                <w:lang w:bidi="th-TH"/>
+              </w:rPr>
+              <w:t>“</w:t>
+            </w:r>
+            <w:r>
+              <w:rPr>
+                <w:rFonts w:ascii="TH SarabunPSK" w:hAnsi="TH SarabunPSK" w:cs="TH SarabunPSK" w:hint="cs"/>
+                <w:sz w:val="32"/>
+                <w:szCs w:val="32"/>
+                <w:lang w:bidi="th-TH"/>
+              </w:rPr>
+              <w:t>Success</w:t>
+            </w:r>
+            <w:r>
+              <w:rPr>
+                <w:rFonts w:ascii="TH SarabunPSK" w:hAnsi="TH SarabunPSK" w:cs="TH SarabunPSK" w:hint="cs"/>
+                <w:sz w:val="32"/>
+                <w:szCs w:val="32"/>
+                <w:cs/>
+                <w:lang w:bidi="th-TH"/>
+              </w:rPr>
+              <w:t>” และ “</w:t>
+            </w:r>
+            <w:r>
+              <w:rPr>
+                <w:rFonts w:ascii="TH SarabunPSK" w:hAnsi="TH SarabunPSK" w:cs="TH SarabunPSK" w:hint="cs"/>
+                <w:sz w:val="32"/>
+                <w:szCs w:val="32"/>
+                <w:lang w:bidi="th-TH"/>
+              </w:rPr>
+              <w:t>Thank you for participating in our event</w:t>
+            </w:r>
+            <w:r>
+              <w:rPr>
+                <w:rFonts w:ascii="TH SarabunPSK" w:hAnsi="TH SarabunPSK" w:cs="TH SarabunPSK" w:hint="cs"/>
+                <w:sz w:val="32"/>
+                <w:szCs w:val="32"/>
+                <w:cs/>
+                <w:lang w:bidi="th-TH"/>
+              </w:rPr>
+              <w:t>”</w:t>
+            </w:r>
+          </w:p>
+        </w:tc>
+        <w:tc>
+          <w:tcPr>
+            <w:tcW w:w="2191" w:type="dxa"/>
+          </w:tcPr>
+          <w:p>
+            <w:pPr>
+              <w:rPr>
+                <w:rFonts w:ascii="TH SarabunPSK" w:hAnsi="TH SarabunPSK" w:cs="TH SarabunPSK"/>
+                <w:sz w:val="32"/>
+                <w:szCs w:val="32"/>
+                <w:lang w:bidi="th-TH"/>
+              </w:rPr>
+            </w:pPr>
+            <w:r>
+              <w:rPr>
+                <w:rFonts w:ascii="TH SarabunPSK" w:hAnsi="TH SarabunPSK" w:cs="TH SarabunPSK" w:hint="cs"/>
+                <w:noProof/>
+                <w:sz w:val="32"/>
+                <w:szCs w:val="32"/>
+                <w:lang w:bidi="th-TH"/>
+              </w:rPr>
+              <w:drawing>
+                <wp:inline distT="0" distB="0" distL="0" distR="0" wp14:anchorId="28F71A46" wp14:editId="2AB7BB1C">
+                  <wp:extent cx="201761" cy="191069"/>
+                  <wp:effectExtent l="0" t="0" r="8255" b="0"/>
+                  <wp:docPr id="1038269633" name="Picture 1038269633"/>
+                  <wp:cNvGraphicFramePr>
+                    <a:graphicFrameLocks xmlns:a="http://schemas.openxmlformats.org/drawingml/2006/main" noChangeAspect="1"/>
+                  </wp:cNvGraphicFramePr>
+                  <a:graphic xmlns:a="http://schemas.openxmlformats.org/drawingml/2006/main">
+                    <a:graphicData uri="http://schemas.openxmlformats.org/drawingml/2006/picture">
+                      <pic:pic xmlns:pic="http://schemas.openxmlformats.org/drawingml/2006/picture">
+                        <pic:nvPicPr>
+                          <pic:cNvPr id="1" name="th[1].png"/>
+                          <pic:cNvPicPr/>
+                        </pic:nvPicPr>
+                        <pic:blipFill>
+                          <a:blip r:embed="rId8" cstate="print">
+                            <a:extLst>
+                              <a:ext uri="{28A0092B-C50C-407E-A947-70E740481C1C}">
+                                <a14:useLocalDpi xmlns:a14="http://schemas.microsoft.com/office/drawing/2010/main" val="0"/>
+                              </a:ext>
+                            </a:extLst>
+                          </a:blip>
+                          <a:stretch>
+                            <a:fillRect/>
+                          </a:stretch>
+                        </pic:blipFill>
+                        <pic:spPr>
+                          <a:xfrm>
+                            <a:off x="0" y="0"/>
+                            <a:ext cx="214886" cy="203498"/>
+                          </a:xfrm>
+                          <a:prstGeom prst="rect">
+                            <a:avLst/>
+                          </a:prstGeom>
+                        </pic:spPr>
+                      </pic:pic>
+                    </a:graphicData>
+                  </a:graphic>
+                </wp:inline>
+              </w:drawing>
+            </w:r>
+          </w:p>
+        </w:tc>
+        <w:tc>
+          <w:tcPr>
+            <w:tcW w:w="1320" w:type="dxa"/>
           </w:tcPr>
           <w:p>
             <w:pPr>
@@ -6040,7 +6439,6 @@
                 <w:szCs w:val="32"/>
                 <w:lang w:bidi="th-TH"/>
               </w:rPr>
-              <w:lastRenderedPageBreak/>
               <w:t>Test Scenario ID</w:t>
             </w:r>
             <w:r>
@@ -7289,6 +7687,7 @@
                 <w:szCs w:val="32"/>
                 <w:lang w:bidi="th-TH"/>
               </w:rPr>
+              <w:lastRenderedPageBreak/>
               <w:t>1</w:t>
             </w:r>
           </w:p>
@@ -8265,7 +8664,6 @@
                 <w:szCs w:val="32"/>
                 <w:lang w:bidi="th-TH"/>
               </w:rPr>
-              <w:lastRenderedPageBreak/>
               <w:t>No</w:t>
             </w:r>
             <w:r>
@@ -8952,7 +9350,6 @@
               </w:rPr>
               <w:t xml:space="preserve"> = “</w:t>
             </w:r>
-            <w:proofErr w:type="spellStart"/>
             <w:r>
               <w:rPr>
                 <w:rFonts w:ascii="TH SarabunPSK" w:hAnsi="TH SarabunPSK" w:cs="TH SarabunPSK" w:hint="cs"/>
@@ -8962,7 +9359,6 @@
               </w:rPr>
               <w:t>Somsri</w:t>
             </w:r>
-            <w:proofErr w:type="spellEnd"/>
             <w:r>
               <w:rPr>
                 <w:rFonts w:ascii="TH SarabunPSK" w:hAnsi="TH SarabunPSK" w:cs="TH SarabunPSK" w:hint="cs"/>
@@ -9321,6 +9717,7 @@
                 <w:cs/>
                 <w:lang w:bidi="th-TH"/>
               </w:rPr>
+              <w:lastRenderedPageBreak/>
               <w:t xml:space="preserve">อยู่ที่หน้า </w:t>
             </w:r>
             <w:r>
@@ -10211,7 +10608,6 @@
                 <w:cs/>
                 <w:lang w:bidi="th-TH"/>
               </w:rPr>
-              <w:lastRenderedPageBreak/>
               <w:t xml:space="preserve">กรอกข้อมูลที่ช่อง </w:t>
             </w:r>
             <w:r>
@@ -10443,7 +10839,6 @@
                 <w:cs/>
                 <w:lang w:bidi="th-TH"/>
               </w:rPr>
-              <w:lastRenderedPageBreak/>
               <w:t xml:space="preserve">อยู่ที่หน้า </w:t>
             </w:r>
             <w:r>
@@ -10684,7 +11079,6 @@
               </w:rPr>
               <w:t xml:space="preserve"> = “</w:t>
             </w:r>
-            <w:proofErr w:type="spellStart"/>
             <w:r>
               <w:rPr>
                 <w:rFonts w:ascii="TH SarabunPSK" w:hAnsi="TH SarabunPSK" w:cs="TH SarabunPSK" w:hint="cs"/>
@@ -10694,7 +11088,6 @@
               </w:rPr>
               <w:t>Somsri</w:t>
             </w:r>
-            <w:proofErr w:type="spellEnd"/>
             <w:r>
               <w:rPr>
                 <w:rFonts w:ascii="TH SarabunPSK" w:hAnsi="TH SarabunPSK" w:cs="TH SarabunPSK" w:hint="cs"/>
@@ -11714,6 +12107,7 @@
                 <w:szCs w:val="32"/>
                 <w:lang w:bidi="th-TH"/>
               </w:rPr>
+              <w:lastRenderedPageBreak/>
               <w:t>2</w:t>
             </w:r>
           </w:p>
@@ -11834,7 +12228,6 @@
               </w:rPr>
               <w:t xml:space="preserve"> = “</w:t>
             </w:r>
-            <w:proofErr w:type="spellStart"/>
             <w:r>
               <w:rPr>
                 <w:rFonts w:ascii="TH SarabunPSK" w:hAnsi="TH SarabunPSK" w:cs="TH SarabunPSK" w:hint="cs"/>
@@ -11844,7 +12237,6 @@
               </w:rPr>
               <w:t>Somsri</w:t>
             </w:r>
-            <w:proofErr w:type="spellEnd"/>
             <w:r>
               <w:rPr>
                 <w:rFonts w:ascii="TH SarabunPSK" w:hAnsi="TH SarabunPSK" w:cs="TH SarabunPSK" w:hint="cs"/>
@@ -12009,7 +12401,6 @@
                 <w:cs/>
                 <w:lang w:bidi="th-TH"/>
               </w:rPr>
-              <w:lastRenderedPageBreak/>
               <w:t xml:space="preserve">กรอกข้อมูลที่ช่อง </w:t>
             </w:r>
             <w:r>
@@ -12151,7 +12542,6 @@
                 <w:cs/>
                 <w:lang w:bidi="th-TH"/>
               </w:rPr>
-              <w:lastRenderedPageBreak/>
               <w:t xml:space="preserve">อยู่ที่หน้า </w:t>
             </w:r>
             <w:r>
@@ -12952,7 +13342,6 @@
               </w:rPr>
               <w:t xml:space="preserve"> = “</w:t>
             </w:r>
-            <w:proofErr w:type="spellStart"/>
             <w:r>
               <w:rPr>
                 <w:rFonts w:ascii="TH SarabunPSK" w:hAnsi="TH SarabunPSK" w:cs="TH SarabunPSK" w:hint="cs"/>
@@ -12962,7 +13351,6 @@
               </w:rPr>
               <w:t>Somsri</w:t>
             </w:r>
-            <w:proofErr w:type="spellEnd"/>
             <w:r>
               <w:rPr>
                 <w:rFonts w:ascii="TH SarabunPSK" w:hAnsi="TH SarabunPSK" w:cs="TH SarabunPSK" w:hint="cs"/>
@@ -14435,6 +14823,7 @@
                 <w:cs/>
                 <w:lang w:bidi="th-TH"/>
               </w:rPr>
+              <w:lastRenderedPageBreak/>
               <w:t>รวม</w:t>
             </w:r>
           </w:p>
@@ -14609,7 +14998,7 @@
 </file>
 
 <file path=word/endnotes.xml><?xml version="1.0" encoding="utf-8"?>
-<w:endnotes xmlns:wpc="http://schemas.microsoft.com/office/word/2010/wordprocessingCanvas" xmlns:cx="http://schemas.microsoft.com/office/drawing/2014/chartex" xmlns:cx1="http://schemas.microsoft.com/office/drawing/2015/9/8/chartex" xmlns:cx2="http://schemas.microsoft.com/office/drawing/2015/10/21/chartex" xmlns:cx3="http://schemas.microsoft.com/office/drawing/2016/5/9/chartex" xmlns:cx4="http://schemas.microsoft.com/office/drawing/2016/5/10/chartex" xmlns:cx5="http://schemas.microsoft.com/office/drawing/2016/5/11/chartex" xmlns:cx6="http://schemas.microsoft.com/office/drawing/2016/5/12/chartex" xmlns:cx7="http://schemas.microsoft.com/office/drawing/2016/5/13/chartex" xmlns:cx8="http://schemas.microsoft.com/office/drawing/2016/5/14/chartex" xmlns:mc="http://schemas.openxmlformats.org/markup-compatibility/2006" xmlns:aink="http://schemas.microsoft.com/office/drawing/2016/ink" xmlns:am3d="http://schemas.microsoft.com/office/drawing/2017/model3d" xmlns:o="urn:schemas-microsoft-com:office:office" xmlns:r="http://schemas.openxmlformats.org/officeDocument/2006/relationships" xmlns:m="http://schemas.openxmlformats.org/officeDocument/2006/math" xmlns:v="urn:schemas-microsoft-com:vml" xmlns:wp14="http://schemas.microsoft.com/office/word/2010/wordprocessingDrawing" xmlns:wp="http://schemas.openxmlformats.org/drawingml/2006/wordprocessingDrawing" xmlns:w10="urn:schemas-microsoft-com:office:word" xmlns:w="http://schemas.openxmlformats.org/wordprocessingml/2006/main" xmlns:w14="http://schemas.microsoft.com/office/word/2010/wordml" xmlns:w15="http://schemas.microsoft.com/office/word/2012/wordml" xmlns:w16cid="http://schemas.microsoft.com/office/word/2016/wordml/cid" xmlns:w16se="http://schemas.microsoft.com/office/word/2015/wordml/symex" xmlns:wpg="http://schemas.microsoft.com/office/word/2010/wordprocessingGroup" xmlns:wpi="http://schemas.microsoft.com/office/word/2010/wordprocessingInk" xmlns:wne="http://schemas.microsoft.com/office/word/2006/wordml" xmlns:wps="http://schemas.microsoft.com/office/word/2010/wordprocessingShape" mc:Ignorable="w14 w15 w16se w16cid wp14">
+<w:endnotes xmlns:wpc="http://schemas.microsoft.com/office/word/2010/wordprocessingCanvas" xmlns:cx="http://schemas.microsoft.com/office/drawing/2014/chartex" xmlns:cx1="http://schemas.microsoft.com/office/drawing/2015/9/8/chartex" xmlns:cx2="http://schemas.microsoft.com/office/drawing/2015/10/21/chartex" xmlns:cx3="http://schemas.microsoft.com/office/drawing/2016/5/9/chartex" xmlns:cx4="http://schemas.microsoft.com/office/drawing/2016/5/10/chartex" xmlns:cx5="http://schemas.microsoft.com/office/drawing/2016/5/11/chartex" xmlns:cx6="http://schemas.microsoft.com/office/drawing/2016/5/12/chartex" xmlns:cx7="http://schemas.microsoft.com/office/drawing/2016/5/13/chartex" xmlns:cx8="http://schemas.microsoft.com/office/drawing/2016/5/14/chartex" xmlns:mc="http://schemas.openxmlformats.org/markup-compatibility/2006" xmlns:aink="http://schemas.microsoft.com/office/drawing/2016/ink" xmlns:am3d="http://schemas.microsoft.com/office/drawing/2017/model3d" xmlns:o="urn:schemas-microsoft-com:office:office" xmlns:oel="http://schemas.microsoft.com/office/2019/extlst" xmlns:r="http://schemas.openxmlformats.org/officeDocument/2006/relationships" xmlns:m="http://schemas.openxmlformats.org/officeDocument/2006/math" xmlns:v="urn:schemas-microsoft-com:vml" xmlns:wp14="http://schemas.microsoft.com/office/word/2010/wordprocessingDrawing" xmlns:wp="http://schemas.openxmlformats.org/drawingml/2006/wordprocessingDrawing" xmlns:w10="urn:schemas-microsoft-com:office:word" xmlns:w="http://schemas.openxmlformats.org/wordprocessingml/2006/main" xmlns:w14="http://schemas.microsoft.com/office/word/2010/wordml" xmlns:w15="http://schemas.microsoft.com/office/word/2012/wordml" xmlns:w16cex="http://schemas.microsoft.com/office/word/2018/wordml/cex" xmlns:w16cid="http://schemas.microsoft.com/office/word/2016/wordml/cid" xmlns:w16="http://schemas.microsoft.com/office/word/2018/wordml" xmlns:w16du="http://schemas.microsoft.com/office/word/2023/wordml/word16du" xmlns:w16sdtdh="http://schemas.microsoft.com/office/word/2020/wordml/sdtdatahash" xmlns:w16sdtfl="http://schemas.microsoft.com/office/word/2024/wordml/sdtformatlock" xmlns:w16se="http://schemas.microsoft.com/office/word/2015/wordml/symex" xmlns:wpg="http://schemas.microsoft.com/office/word/2010/wordprocessingGroup" xmlns:wpi="http://schemas.microsoft.com/office/word/2010/wordprocessingInk" xmlns:wne="http://schemas.microsoft.com/office/word/2006/wordml" xmlns:wps="http://schemas.microsoft.com/office/word/2010/wordprocessingShape" mc:Ignorable="w14 w15 w16se w16cid w16 w16cex w16sdtdh w16sdtfl w16du wp14">
   <w:endnote w:type="separator" w:id="-1">
     <w:p>
       <w:pPr>
@@ -14634,7 +15023,7 @@
 </file>
 
 <file path=word/footnotes.xml><?xml version="1.0" encoding="utf-8"?>
-<w:footnotes xmlns:wpc="http://schemas.microsoft.com/office/word/2010/wordprocessingCanvas" xmlns:cx="http://schemas.microsoft.com/office/drawing/2014/chartex" xmlns:cx1="http://schemas.microsoft.com/office/drawing/2015/9/8/chartex" xmlns:cx2="http://schemas.microsoft.com/office/drawing/2015/10/21/chartex" xmlns:cx3="http://schemas.microsoft.com/office/drawing/2016/5/9/chartex" xmlns:cx4="http://schemas.microsoft.com/office/drawing/2016/5/10/chartex" xmlns:cx5="http://schemas.microsoft.com/office/drawing/2016/5/11/chartex" xmlns:cx6="http://schemas.microsoft.com/office/drawing/2016/5/12/chartex" xmlns:cx7="http://schemas.microsoft.com/office/drawing/2016/5/13/chartex" xmlns:cx8="http://schemas.microsoft.com/office/drawing/2016/5/14/chartex" xmlns:mc="http://schemas.openxmlformats.org/markup-compatibility/2006" xmlns:aink="http://schemas.microsoft.com/office/drawing/2016/ink" xmlns:am3d="http://schemas.microsoft.com/office/drawing/2017/model3d" xmlns:o="urn:schemas-microsoft-com:office:office" xmlns:r="http://schemas.openxmlformats.org/officeDocument/2006/relationships" xmlns:m="http://schemas.openxmlformats.org/officeDocument/2006/math" xmlns:v="urn:schemas-microsoft-com:vml" xmlns:wp14="http://schemas.microsoft.com/office/word/2010/wordprocessingDrawing" xmlns:wp="http://schemas.openxmlformats.org/drawingml/2006/wordprocessingDrawing" xmlns:w10="urn:schemas-microsoft-com:office:word" xmlns:w="http://schemas.openxmlformats.org/wordprocessingml/2006/main" xmlns:w14="http://schemas.microsoft.com/office/word/2010/wordml" xmlns:w15="http://schemas.microsoft.com/office/word/2012/wordml" xmlns:w16cid="http://schemas.microsoft.com/office/word/2016/wordml/cid" xmlns:w16se="http://schemas.microsoft.com/office/word/2015/wordml/symex" xmlns:wpg="http://schemas.microsoft.com/office/word/2010/wordprocessingGroup" xmlns:wpi="http://schemas.microsoft.com/office/word/2010/wordprocessingInk" xmlns:wne="http://schemas.microsoft.com/office/word/2006/wordml" xmlns:wps="http://schemas.microsoft.com/office/word/2010/wordprocessingShape" mc:Ignorable="w14 w15 w16se w16cid wp14">
+<w:footnotes xmlns:wpc="http://schemas.microsoft.com/office/word/2010/wordprocessingCanvas" xmlns:cx="http://schemas.microsoft.com/office/drawing/2014/chartex" xmlns:cx1="http://schemas.microsoft.com/office/drawing/2015/9/8/chartex" xmlns:cx2="http://schemas.microsoft.com/office/drawing/2015/10/21/chartex" xmlns:cx3="http://schemas.microsoft.com/office/drawing/2016/5/9/chartex" xmlns:cx4="http://schemas.microsoft.com/office/drawing/2016/5/10/chartex" xmlns:cx5="http://schemas.microsoft.com/office/drawing/2016/5/11/chartex" xmlns:cx6="http://schemas.microsoft.com/office/drawing/2016/5/12/chartex" xmlns:cx7="http://schemas.microsoft.com/office/drawing/2016/5/13/chartex" xmlns:cx8="http://schemas.microsoft.com/office/drawing/2016/5/14/chartex" xmlns:mc="http://schemas.openxmlformats.org/markup-compatibility/2006" xmlns:aink="http://schemas.microsoft.com/office/drawing/2016/ink" xmlns:am3d="http://schemas.microsoft.com/office/drawing/2017/model3d" xmlns:o="urn:schemas-microsoft-com:office:office" xmlns:oel="http://schemas.microsoft.com/office/2019/extlst" xmlns:r="http://schemas.openxmlformats.org/officeDocument/2006/relationships" xmlns:m="http://schemas.openxmlformats.org/officeDocument/2006/math" xmlns:v="urn:schemas-microsoft-com:vml" xmlns:wp14="http://schemas.microsoft.com/office/word/2010/wordprocessingDrawing" xmlns:wp="http://schemas.openxmlformats.org/drawingml/2006/wordprocessingDrawing" xmlns:w10="urn:schemas-microsoft-com:office:word" xmlns:w="http://schemas.openxmlformats.org/wordprocessingml/2006/main" xmlns:w14="http://schemas.microsoft.com/office/word/2010/wordml" xmlns:w15="http://schemas.microsoft.com/office/word/2012/wordml" xmlns:w16cex="http://schemas.microsoft.com/office/word/2018/wordml/cex" xmlns:w16cid="http://schemas.microsoft.com/office/word/2016/wordml/cid" xmlns:w16="http://schemas.microsoft.com/office/word/2018/wordml" xmlns:w16du="http://schemas.microsoft.com/office/word/2023/wordml/word16du" xmlns:w16sdtdh="http://schemas.microsoft.com/office/word/2020/wordml/sdtdatahash" xmlns:w16sdtfl="http://schemas.microsoft.com/office/word/2024/wordml/sdtformatlock" xmlns:w16se="http://schemas.microsoft.com/office/word/2015/wordml/symex" xmlns:wpg="http://schemas.microsoft.com/office/word/2010/wordprocessingGroup" xmlns:wpi="http://schemas.microsoft.com/office/word/2010/wordprocessingInk" xmlns:wne="http://schemas.microsoft.com/office/word/2006/wordml" xmlns:wps="http://schemas.microsoft.com/office/word/2010/wordprocessingShape" mc:Ignorable="w14 w15 w16se w16cid w16 w16cex w16sdtdh w16sdtfl w16du wp14">
   <w:footnote w:type="separator" w:id="-1">
     <w:p>
       <w:pPr>
@@ -14659,7 +15048,7 @@
 </file>
 
 <file path=word/header1.xml><?xml version="1.0" encoding="utf-8"?>
-<w:hdr xmlns:wpc="http://schemas.microsoft.com/office/word/2010/wordprocessingCanvas" xmlns:cx="http://schemas.microsoft.com/office/drawing/2014/chartex" xmlns:cx1="http://schemas.microsoft.com/office/drawing/2015/9/8/chartex" xmlns:cx2="http://schemas.microsoft.com/office/drawing/2015/10/21/chartex" xmlns:cx3="http://schemas.microsoft.com/office/drawing/2016/5/9/chartex" xmlns:cx4="http://schemas.microsoft.com/office/drawing/2016/5/10/chartex" xmlns:cx5="http://schemas.microsoft.com/office/drawing/2016/5/11/chartex" xmlns:cx6="http://schemas.microsoft.com/office/drawing/2016/5/12/chartex" xmlns:cx7="http://schemas.microsoft.com/office/drawing/2016/5/13/chartex" xmlns:cx8="http://schemas.microsoft.com/office/drawing/2016/5/14/chartex" xmlns:mc="http://schemas.openxmlformats.org/markup-compatibility/2006" xmlns:aink="http://schemas.microsoft.com/office/drawing/2016/ink" xmlns:am3d="http://schemas.microsoft.com/office/drawing/2017/model3d" xmlns:o="urn:schemas-microsoft-com:office:office" xmlns:r="http://schemas.openxmlformats.org/officeDocument/2006/relationships" xmlns:m="http://schemas.openxmlformats.org/officeDocument/2006/math" xmlns:v="urn:schemas-microsoft-com:vml" xmlns:wp14="http://schemas.microsoft.com/office/word/2010/wordprocessingDrawing" xmlns:wp="http://schemas.openxmlformats.org/drawingml/2006/wordprocessingDrawing" xmlns:w10="urn:schemas-microsoft-com:office:word" xmlns:w="http://schemas.openxmlformats.org/wordprocessingml/2006/main" xmlns:w14="http://schemas.microsoft.com/office/word/2010/wordml" xmlns:w15="http://schemas.microsoft.com/office/word/2012/wordml" xmlns:w16cid="http://schemas.microsoft.com/office/word/2016/wordml/cid" xmlns:w16se="http://schemas.microsoft.com/office/word/2015/wordml/symex" xmlns:wpg="http://schemas.microsoft.com/office/word/2010/wordprocessingGroup" xmlns:wpi="http://schemas.microsoft.com/office/word/2010/wordprocessingInk" xmlns:wne="http://schemas.microsoft.com/office/word/2006/wordml" xmlns:wps="http://schemas.microsoft.com/office/word/2010/wordprocessingShape" mc:Ignorable="w14 w15 w16se w16cid wp14">
+<w:hdr xmlns:wpc="http://schemas.microsoft.com/office/word/2010/wordprocessingCanvas" xmlns:cx="http://schemas.microsoft.com/office/drawing/2014/chartex" xmlns:cx1="http://schemas.microsoft.com/office/drawing/2015/9/8/chartex" xmlns:cx2="http://schemas.microsoft.com/office/drawing/2015/10/21/chartex" xmlns:cx3="http://schemas.microsoft.com/office/drawing/2016/5/9/chartex" xmlns:cx4="http://schemas.microsoft.com/office/drawing/2016/5/10/chartex" xmlns:cx5="http://schemas.microsoft.com/office/drawing/2016/5/11/chartex" xmlns:cx6="http://schemas.microsoft.com/office/drawing/2016/5/12/chartex" xmlns:cx7="http://schemas.microsoft.com/office/drawing/2016/5/13/chartex" xmlns:cx8="http://schemas.microsoft.com/office/drawing/2016/5/14/chartex" xmlns:mc="http://schemas.openxmlformats.org/markup-compatibility/2006" xmlns:aink="http://schemas.microsoft.com/office/drawing/2016/ink" xmlns:am3d="http://schemas.microsoft.com/office/drawing/2017/model3d" xmlns:o="urn:schemas-microsoft-com:office:office" xmlns:oel="http://schemas.microsoft.com/office/2019/extlst" xmlns:r="http://schemas.openxmlformats.org/officeDocument/2006/relationships" xmlns:m="http://schemas.openxmlformats.org/officeDocument/2006/math" xmlns:v="urn:schemas-microsoft-com:vml" xmlns:wp14="http://schemas.microsoft.com/office/word/2010/wordprocessingDrawing" xmlns:wp="http://schemas.openxmlformats.org/drawingml/2006/wordprocessingDrawing" xmlns:w10="urn:schemas-microsoft-com:office:word" xmlns:w="http://schemas.openxmlformats.org/wordprocessingml/2006/main" xmlns:w14="http://schemas.microsoft.com/office/word/2010/wordml" xmlns:w15="http://schemas.microsoft.com/office/word/2012/wordml" xmlns:w16cex="http://schemas.microsoft.com/office/word/2018/wordml/cex" xmlns:w16cid="http://schemas.microsoft.com/office/word/2016/wordml/cid" xmlns:w16="http://schemas.microsoft.com/office/word/2018/wordml" xmlns:w16du="http://schemas.microsoft.com/office/word/2023/wordml/word16du" xmlns:w16sdtdh="http://schemas.microsoft.com/office/word/2020/wordml/sdtdatahash" xmlns:w16sdtfl="http://schemas.microsoft.com/office/word/2024/wordml/sdtformatlock" xmlns:w16se="http://schemas.microsoft.com/office/word/2015/wordml/symex" xmlns:wpg="http://schemas.microsoft.com/office/word/2010/wordprocessingGroup" xmlns:wpi="http://schemas.microsoft.com/office/word/2010/wordprocessingInk" xmlns:wne="http://schemas.microsoft.com/office/word/2006/wordml" xmlns:wps="http://schemas.microsoft.com/office/word/2010/wordprocessingShape" mc:Ignorable="w14 w15 w16se w16cid w16 w16cex w16sdtdh w16sdtfl w16du wp14">
   <w:p>
     <w:pPr>
       <w:pStyle w:val="Header"/>
@@ -14986,7 +15375,7 @@
 </file>
 
 <file path=word/numbering.xml><?xml version="1.0" encoding="utf-8"?>
-<w:numbering xmlns:wpc="http://schemas.microsoft.com/office/word/2010/wordprocessingCanvas" xmlns:cx="http://schemas.microsoft.com/office/drawing/2014/chartex" xmlns:cx1="http://schemas.microsoft.com/office/drawing/2015/9/8/chartex" xmlns:cx2="http://schemas.microsoft.com/office/drawing/2015/10/21/chartex" xmlns:cx3="http://schemas.microsoft.com/office/drawing/2016/5/9/chartex" xmlns:cx4="http://schemas.microsoft.com/office/drawing/2016/5/10/chartex" xmlns:cx5="http://schemas.microsoft.com/office/drawing/2016/5/11/chartex" xmlns:cx6="http://schemas.microsoft.com/office/drawing/2016/5/12/chartex" xmlns:cx7="http://schemas.microsoft.com/office/drawing/2016/5/13/chartex" xmlns:cx8="http://schemas.microsoft.com/office/drawing/2016/5/14/chartex" xmlns:mc="http://schemas.openxmlformats.org/markup-compatibility/2006" xmlns:aink="http://schemas.microsoft.com/office/drawing/2016/ink" xmlns:am3d="http://schemas.microsoft.com/office/drawing/2017/model3d" xmlns:o="urn:schemas-microsoft-com:office:office" xmlns:r="http://schemas.openxmlformats.org/officeDocument/2006/relationships" xmlns:m="http://schemas.openxmlformats.org/officeDocument/2006/math" xmlns:v="urn:schemas-microsoft-com:vml" xmlns:wp14="http://schemas.microsoft.com/office/word/2010/wordprocessingDrawing" xmlns:wp="http://schemas.openxmlformats.org/drawingml/2006/wordprocessingDrawing" xmlns:w10="urn:schemas-microsoft-com:office:word" xmlns:w="http://schemas.openxmlformats.org/wordprocessingml/2006/main" xmlns:w14="http://schemas.microsoft.com/office/word/2010/wordml" xmlns:w15="http://schemas.microsoft.com/office/word/2012/wordml" xmlns:w16cid="http://schemas.microsoft.com/office/word/2016/wordml/cid" xmlns:w16se="http://schemas.microsoft.com/office/word/2015/wordml/symex" xmlns:wpg="http://schemas.microsoft.com/office/word/2010/wordprocessingGroup" xmlns:wpi="http://schemas.microsoft.com/office/word/2010/wordprocessingInk" xmlns:wne="http://schemas.microsoft.com/office/word/2006/wordml" xmlns:wps="http://schemas.microsoft.com/office/word/2010/wordprocessingShape" mc:Ignorable="w14 w15 w16se w16cid wp14">
+<w:numbering xmlns:wpc="http://schemas.microsoft.com/office/word/2010/wordprocessingCanvas" xmlns:cx="http://schemas.microsoft.com/office/drawing/2014/chartex" xmlns:cx1="http://schemas.microsoft.com/office/drawing/2015/9/8/chartex" xmlns:cx2="http://schemas.microsoft.com/office/drawing/2015/10/21/chartex" xmlns:cx3="http://schemas.microsoft.com/office/drawing/2016/5/9/chartex" xmlns:cx4="http://schemas.microsoft.com/office/drawing/2016/5/10/chartex" xmlns:cx5="http://schemas.microsoft.com/office/drawing/2016/5/11/chartex" xmlns:cx6="http://schemas.microsoft.com/office/drawing/2016/5/12/chartex" xmlns:cx7="http://schemas.microsoft.com/office/drawing/2016/5/13/chartex" xmlns:cx8="http://schemas.microsoft.com/office/drawing/2016/5/14/chartex" xmlns:mc="http://schemas.openxmlformats.org/markup-compatibility/2006" xmlns:aink="http://schemas.microsoft.com/office/drawing/2016/ink" xmlns:am3d="http://schemas.microsoft.com/office/drawing/2017/model3d" xmlns:o="urn:schemas-microsoft-com:office:office" xmlns:oel="http://schemas.microsoft.com/office/2019/extlst" xmlns:r="http://schemas.openxmlformats.org/officeDocument/2006/relationships" xmlns:m="http://schemas.openxmlformats.org/officeDocument/2006/math" xmlns:v="urn:schemas-microsoft-com:vml" xmlns:wp14="http://schemas.microsoft.com/office/word/2010/wordprocessingDrawing" xmlns:wp="http://schemas.openxmlformats.org/drawingml/2006/wordprocessingDrawing" xmlns:w10="urn:schemas-microsoft-com:office:word" xmlns:w="http://schemas.openxmlformats.org/wordprocessingml/2006/main" xmlns:w14="http://schemas.microsoft.com/office/word/2010/wordml" xmlns:w15="http://schemas.microsoft.com/office/word/2012/wordml" xmlns:w16cex="http://schemas.microsoft.com/office/word/2018/wordml/cex" xmlns:w16cid="http://schemas.microsoft.com/office/word/2016/wordml/cid" xmlns:w16="http://schemas.microsoft.com/office/word/2018/wordml" xmlns:w16du="http://schemas.microsoft.com/office/word/2023/wordml/word16du" xmlns:w16sdtdh="http://schemas.microsoft.com/office/word/2020/wordml/sdtdatahash" xmlns:w16sdtfl="http://schemas.microsoft.com/office/word/2024/wordml/sdtformatlock" xmlns:w16se="http://schemas.microsoft.com/office/word/2015/wordml/symex" xmlns:wpg="http://schemas.microsoft.com/office/word/2010/wordprocessingGroup" xmlns:wpi="http://schemas.microsoft.com/office/word/2010/wordprocessingInk" xmlns:wne="http://schemas.microsoft.com/office/word/2006/wordml" xmlns:wps="http://schemas.microsoft.com/office/word/2010/wordprocessingShape" mc:Ignorable="w14 w15 w16se w16cid w16 w16cex w16sdtdh w16sdtfl w16du wp14">
   <w:abstractNum w:abstractNumId="0" w15:restartNumberingAfterBreak="0">
     <w:nsid w:val="1B567B81"/>
     <w:multiLevelType w:val="multilevel"/>
@@ -16614,69 +17003,69 @@
       </w:pPr>
     </w:lvl>
   </w:abstractNum>
-  <w:num w:numId="1">
+  <w:num w:numId="1" w16cid:durableId="1024525905">
     <w:abstractNumId w:val="16"/>
   </w:num>
-  <w:num w:numId="2">
+  <w:num w:numId="2" w16cid:durableId="558053025">
     <w:abstractNumId w:val="0"/>
   </w:num>
-  <w:num w:numId="3">
+  <w:num w:numId="3" w16cid:durableId="1447190840">
     <w:abstractNumId w:val="6"/>
   </w:num>
-  <w:num w:numId="4">
+  <w:num w:numId="4" w16cid:durableId="2018537505">
     <w:abstractNumId w:val="10"/>
   </w:num>
-  <w:num w:numId="5">
+  <w:num w:numId="5" w16cid:durableId="438529191">
     <w:abstractNumId w:val="1"/>
   </w:num>
-  <w:num w:numId="6">
+  <w:num w:numId="6" w16cid:durableId="49236036">
     <w:abstractNumId w:val="17"/>
   </w:num>
-  <w:num w:numId="7">
+  <w:num w:numId="7" w16cid:durableId="1922789395">
     <w:abstractNumId w:val="14"/>
   </w:num>
-  <w:num w:numId="8">
+  <w:num w:numId="8" w16cid:durableId="866214443">
     <w:abstractNumId w:val="7"/>
   </w:num>
-  <w:num w:numId="9">
+  <w:num w:numId="9" w16cid:durableId="2013406912">
     <w:abstractNumId w:val="15"/>
   </w:num>
-  <w:num w:numId="10">
+  <w:num w:numId="10" w16cid:durableId="1424109246">
     <w:abstractNumId w:val="8"/>
   </w:num>
-  <w:num w:numId="11">
+  <w:num w:numId="11" w16cid:durableId="228805845">
     <w:abstractNumId w:val="4"/>
   </w:num>
-  <w:num w:numId="12">
+  <w:num w:numId="12" w16cid:durableId="1864704505">
     <w:abstractNumId w:val="3"/>
   </w:num>
-  <w:num w:numId="13">
+  <w:num w:numId="13" w16cid:durableId="2146964458">
     <w:abstractNumId w:val="12"/>
   </w:num>
-  <w:num w:numId="14">
+  <w:num w:numId="14" w16cid:durableId="260652268">
     <w:abstractNumId w:val="2"/>
   </w:num>
-  <w:num w:numId="15">
+  <w:num w:numId="15" w16cid:durableId="397749903">
     <w:abstractNumId w:val="9"/>
   </w:num>
-  <w:num w:numId="16">
+  <w:num w:numId="16" w16cid:durableId="988629356">
     <w:abstractNumId w:val="5"/>
   </w:num>
-  <w:num w:numId="17">
+  <w:num w:numId="17" w16cid:durableId="40442607">
     <w:abstractNumId w:val="11"/>
   </w:num>
-  <w:num w:numId="18">
+  <w:num w:numId="18" w16cid:durableId="2123720566">
     <w:abstractNumId w:val="13"/>
   </w:num>
 </w:numbering>
 </file>
 
 <file path=word/styles.xml><?xml version="1.0" encoding="utf-8"?>
-<w:styles xmlns:mc="http://schemas.openxmlformats.org/markup-compatibility/2006" xmlns:r="http://schemas.openxmlformats.org/officeDocument/2006/relationships" xmlns:w="http://schemas.openxmlformats.org/wordprocessingml/2006/main" xmlns:w14="http://schemas.microsoft.com/office/word/2010/wordml" xmlns:w15="http://schemas.microsoft.com/office/word/2012/wordml" xmlns:w16cid="http://schemas.microsoft.com/office/word/2016/wordml/cid" xmlns:w16se="http://schemas.microsoft.com/office/word/2015/wordml/symex" mc:Ignorable="w14 w15 w16se w16cid">
+<w:styles xmlns:mc="http://schemas.openxmlformats.org/markup-compatibility/2006" xmlns:r="http://schemas.openxmlformats.org/officeDocument/2006/relationships" xmlns:w="http://schemas.openxmlformats.org/wordprocessingml/2006/main" xmlns:w14="http://schemas.microsoft.com/office/word/2010/wordml" xmlns:w15="http://schemas.microsoft.com/office/word/2012/wordml" xmlns:w16cex="http://schemas.microsoft.com/office/word/2018/wordml/cex" xmlns:w16cid="http://schemas.microsoft.com/office/word/2016/wordml/cid" xmlns:w16="http://schemas.microsoft.com/office/word/2018/wordml" xmlns:w16du="http://schemas.microsoft.com/office/word/2023/wordml/word16du" xmlns:w16sdtdh="http://schemas.microsoft.com/office/word/2020/wordml/sdtdatahash" xmlns:w16sdtfl="http://schemas.microsoft.com/office/word/2024/wordml/sdtformatlock" xmlns:w16se="http://schemas.microsoft.com/office/word/2015/wordml/symex" mc:Ignorable="w14 w15 w16se w16cid w16 w16cex w16sdtdh w16sdtfl w16du">
   <w:docDefaults>
     <w:rPrDefault>
       <w:rPr>
-        <w:rFonts w:asciiTheme="minorHAnsi" w:eastAsiaTheme="minorHAnsi" w:hAnsiTheme="minorHAnsi" w:cstheme="minorBidi"/>
+        <w:rFonts w:asciiTheme="minorHAnsi" w:eastAsiaTheme="minorEastAsia" w:hAnsiTheme="minorHAnsi" w:cstheme="minorBidi"/>
         <w:sz w:val="22"/>
         <w:szCs w:val="22"/>
         <w:lang w:val="en-US" w:eastAsia="en-US" w:bidi="ar-SA"/>
@@ -16688,7 +17077,7 @@
       </w:pPr>
     </w:pPrDefault>
   </w:docDefaults>
-  <w:latentStyles w:defLockedState="0" w:defUIPriority="99" w:defSemiHidden="0" w:defUnhideWhenUsed="0" w:defQFormat="0" w:count="375">
+  <w:latentStyles w:defLockedState="0" w:defUIPriority="99" w:defSemiHidden="0" w:defUnhideWhenUsed="0" w:defQFormat="0" w:count="376">
     <w:lsdException w:name="Normal" w:uiPriority="0" w:qFormat="1"/>
     <w:lsdException w:name="heading 1" w:uiPriority="9" w:qFormat="1"/>
     <w:lsdException w:name="heading 2" w:semiHidden="1" w:uiPriority="9" w:unhideWhenUsed="1" w:qFormat="1"/>
@@ -17064,6 +17453,7 @@
     <w:lsdException w:name="Smart Hyperlink" w:semiHidden="1" w:unhideWhenUsed="1"/>
     <w:lsdException w:name="Hashtag" w:semiHidden="1" w:unhideWhenUsed="1"/>
     <w:lsdException w:name="Unresolved Mention" w:semiHidden="1" w:unhideWhenUsed="1"/>
+    <w:lsdException w:name="Smart Link" w:semiHidden="1" w:unhideWhenUsed="1"/>
   </w:latentStyles>
   <w:style w:type="paragraph" w:default="1" w:styleId="Normal">
     <w:name w:val="Normal"/>

</xml_diff>

<commit_message>
Add software and hardware spec
</commit_message>
<xml_diff>
--- a/Lab10/Lab10_TestScript.docx
+++ b/Lab10/Lab10_TestScript.docx
@@ -1189,7 +1189,8 @@
     <w:p>
       <w:pPr>
         <w:pStyle w:val="ListParagraph"/>
-        <w:ind w:left="360"/>
+        <w:spacing w:before="240" w:line="240" w:lineRule="auto"/>
+        <w:ind w:left="357"/>
         <w:rPr>
           <w:rFonts w:ascii="TH SarabunPSK" w:hAnsi="TH SarabunPSK" w:cs="TH SarabunPSK"/>
           <w:sz w:val="32"/>
@@ -1198,11 +1199,179 @@
       </w:pPr>
       <w:r>
         <w:rPr>
-          <w:rFonts w:ascii="TH SarabunPSK" w:hAnsi="TH SarabunPSK" w:cs="TH SarabunPSK" w:hint="cs"/>
-          <w:sz w:val="32"/>
-          <w:szCs w:val="32"/>
-        </w:rPr>
-        <w:t>____________________________________________________________________________________________________________________________________________________________________________________________________________________________________________________________________________________________________________________________</w:t>
+          <w:rFonts w:ascii="TH SarabunPSK" w:hAnsi="TH SarabunPSK" w:cs="TH SarabunPSK"/>
+          <w:sz w:val="32"/>
+          <w:szCs w:val="32"/>
+        </w:rPr>
+        <w:t>Device name</w:t>
+      </w:r>
+      <w:r>
+        <w:rPr>
+          <w:rFonts w:ascii="TH SarabunPSK" w:hAnsi="TH SarabunPSK" w:cs="TH SarabunPSK" w:hint="eastAsia"/>
+          <w:sz w:val="32"/>
+          <w:szCs w:val="32"/>
+          <w:lang w:eastAsia="ja-JP"/>
+        </w:rPr>
+        <w:t xml:space="preserve">: </w:t>
+      </w:r>
+      <w:proofErr w:type="spellStart"/>
+      <w:r>
+        <w:rPr>
+          <w:rFonts w:ascii="TH SarabunPSK" w:hAnsi="TH SarabunPSK" w:cs="TH SarabunPSK"/>
+          <w:sz w:val="32"/>
+          <w:szCs w:val="32"/>
+        </w:rPr>
+        <w:t>lenovo</w:t>
+      </w:r>
+      <w:proofErr w:type="spellEnd"/>
+    </w:p>
+    <w:p>
+      <w:pPr>
+        <w:pStyle w:val="ListParagraph"/>
+        <w:spacing w:before="240" w:line="240" w:lineRule="auto"/>
+        <w:ind w:left="357"/>
+        <w:rPr>
+          <w:rFonts w:ascii="TH SarabunPSK" w:hAnsi="TH SarabunPSK" w:cs="TH SarabunPSK"/>
+          <w:sz w:val="32"/>
+          <w:szCs w:val="32"/>
+        </w:rPr>
+      </w:pPr>
+      <w:r>
+        <w:rPr>
+          <w:rFonts w:ascii="TH SarabunPSK" w:hAnsi="TH SarabunPSK" w:cs="TH SarabunPSK"/>
+          <w:sz w:val="32"/>
+          <w:szCs w:val="32"/>
+        </w:rPr>
+        <w:t>Processor</w:t>
+      </w:r>
+      <w:r>
+        <w:rPr>
+          <w:rFonts w:ascii="TH SarabunPSK" w:hAnsi="TH SarabunPSK" w:cs="TH SarabunPSK" w:hint="eastAsia"/>
+          <w:sz w:val="32"/>
+          <w:szCs w:val="32"/>
+          <w:lang w:eastAsia="ja-JP"/>
+        </w:rPr>
+        <w:t xml:space="preserve">: </w:t>
+      </w:r>
+      <w:r>
+        <w:rPr>
+          <w:rFonts w:ascii="TH SarabunPSK" w:hAnsi="TH SarabunPSK" w:cs="TH SarabunPSK"/>
+          <w:sz w:val="32"/>
+          <w:szCs w:val="32"/>
+        </w:rPr>
+        <w:t xml:space="preserve">11th Gen Intel(R) </w:t>
+      </w:r>
+      <w:proofErr w:type="gramStart"/>
+      <w:r>
+        <w:rPr>
+          <w:rFonts w:ascii="TH SarabunPSK" w:hAnsi="TH SarabunPSK" w:cs="TH SarabunPSK"/>
+          <w:sz w:val="32"/>
+          <w:szCs w:val="32"/>
+        </w:rPr>
+        <w:t>Core(</w:t>
+      </w:r>
+      <w:proofErr w:type="gramEnd"/>
+      <w:r>
+        <w:rPr>
+          <w:rFonts w:ascii="TH SarabunPSK" w:hAnsi="TH SarabunPSK" w:cs="TH SarabunPSK"/>
+          <w:sz w:val="32"/>
+          <w:szCs w:val="32"/>
+        </w:rPr>
+        <w:t>TM) i5-11320</w:t>
+      </w:r>
+      <w:proofErr w:type="gramStart"/>
+      <w:r>
+        <w:rPr>
+          <w:rFonts w:ascii="TH SarabunPSK" w:hAnsi="TH SarabunPSK" w:cs="TH SarabunPSK"/>
+          <w:sz w:val="32"/>
+          <w:szCs w:val="32"/>
+        </w:rPr>
+        <w:t>H @</w:t>
+      </w:r>
+      <w:proofErr w:type="gramEnd"/>
+      <w:r>
+        <w:rPr>
+          <w:rFonts w:ascii="TH SarabunPSK" w:hAnsi="TH SarabunPSK" w:cs="TH SarabunPSK"/>
+          <w:sz w:val="32"/>
+          <w:szCs w:val="32"/>
+        </w:rPr>
+        <w:t xml:space="preserve"> 3.20GHz (3.19 GHz)</w:t>
+      </w:r>
+    </w:p>
+    <w:p>
+      <w:pPr>
+        <w:pStyle w:val="ListParagraph"/>
+        <w:spacing w:before="240" w:line="240" w:lineRule="auto"/>
+        <w:ind w:left="357"/>
+        <w:rPr>
+          <w:rFonts w:ascii="TH SarabunPSK" w:hAnsi="TH SarabunPSK" w:cs="TH SarabunPSK"/>
+          <w:sz w:val="32"/>
+          <w:szCs w:val="32"/>
+        </w:rPr>
+      </w:pPr>
+      <w:proofErr w:type="gramStart"/>
+      <w:r>
+        <w:rPr>
+          <w:rFonts w:ascii="TH SarabunPSK" w:hAnsi="TH SarabunPSK" w:cs="TH SarabunPSK"/>
+          <w:sz w:val="32"/>
+          <w:szCs w:val="32"/>
+        </w:rPr>
+        <w:t>Installed RAM</w:t>
+      </w:r>
+      <w:proofErr w:type="gramEnd"/>
+      <w:r>
+        <w:rPr>
+          <w:rFonts w:ascii="TH SarabunPSK" w:hAnsi="TH SarabunPSK" w:cs="TH SarabunPSK" w:hint="eastAsia"/>
+          <w:sz w:val="32"/>
+          <w:szCs w:val="32"/>
+          <w:lang w:eastAsia="ja-JP"/>
+        </w:rPr>
+        <w:t xml:space="preserve">: </w:t>
+      </w:r>
+      <w:r>
+        <w:rPr>
+          <w:rFonts w:ascii="TH SarabunPSK" w:hAnsi="TH SarabunPSK" w:cs="TH SarabunPSK"/>
+          <w:sz w:val="32"/>
+          <w:szCs w:val="32"/>
+        </w:rPr>
+        <w:t>8.00 GB (7.79 GB usable)</w:t>
+      </w:r>
+    </w:p>
+    <w:p>
+      <w:pPr>
+        <w:pStyle w:val="ListParagraph"/>
+        <w:spacing w:before="240" w:line="240" w:lineRule="auto"/>
+        <w:ind w:left="357"/>
+        <w:rPr>
+          <w:rFonts w:ascii="TH SarabunPSK" w:hAnsi="TH SarabunPSK" w:cs="TH SarabunPSK"/>
+          <w:sz w:val="32"/>
+          <w:szCs w:val="32"/>
+        </w:rPr>
+      </w:pPr>
+      <w:r>
+        <w:rPr>
+          <w:rFonts w:ascii="TH SarabunPSK" w:hAnsi="TH SarabunPSK" w:cs="TH SarabunPSK"/>
+          <w:sz w:val="32"/>
+          <w:szCs w:val="32"/>
+        </w:rPr>
+        <w:t>System type</w:t>
+      </w:r>
+      <w:r>
+        <w:rPr>
+          <w:rFonts w:ascii="TH SarabunPSK" w:hAnsi="TH SarabunPSK" w:cs="TH SarabunPSK" w:hint="eastAsia"/>
+          <w:sz w:val="32"/>
+          <w:szCs w:val="32"/>
+          <w:lang w:eastAsia="ja-JP"/>
+        </w:rPr>
+        <w:t xml:space="preserve">: </w:t>
+      </w:r>
+      <w:r>
+        <w:rPr>
+          <w:rFonts w:ascii="TH SarabunPSK" w:hAnsi="TH SarabunPSK" w:cs="TH SarabunPSK"/>
+          <w:sz w:val="32"/>
+          <w:szCs w:val="32"/>
+        </w:rPr>
+        <w:t>64-bit operating system, x64-based processor</w:t>
       </w:r>
     </w:p>
     <w:p>
@@ -1287,37 +1456,85 @@
     <w:p>
       <w:pPr>
         <w:pStyle w:val="ListParagraph"/>
-        <w:ind w:left="360"/>
+        <w:spacing w:before="240" w:line="240" w:lineRule="auto"/>
+        <w:ind w:left="357"/>
         <w:rPr>
           <w:rFonts w:ascii="TH SarabunPSK" w:hAnsi="TH SarabunPSK" w:cs="TH SarabunPSK"/>
           <w:sz w:val="32"/>
           <w:szCs w:val="32"/>
-          <w:lang w:bidi="th-TH"/>
+          <w:lang w:eastAsia="ja-JP" w:bidi="th-TH"/>
         </w:rPr>
       </w:pPr>
       <w:r>
         <w:rPr>
-          <w:rFonts w:ascii="TH SarabunPSK" w:hAnsi="TH SarabunPSK" w:cs="TH SarabunPSK" w:hint="cs"/>
-          <w:sz w:val="32"/>
-          <w:szCs w:val="32"/>
-          <w:lang w:bidi="th-TH"/>
-        </w:rPr>
-        <w:t>_____________________________________________________________________________________________________________________________________________________________________________________________________________________________________________</w:t>
-      </w:r>
-      <w:r>
-        <w:rPr>
-          <w:rFonts w:ascii="TH SarabunPSK" w:hAnsi="TH SarabunPSK" w:cs="TH SarabunPSK" w:hint="cs"/>
-          <w:sz w:val="32"/>
-          <w:szCs w:val="32"/>
-          <w:lang w:bidi="th-TH"/>
-        </w:rPr>
-        <w:lastRenderedPageBreak/>
-        <w:t>______________________________________________________________________________________________________________________________________________________________</w:t>
+          <w:rFonts w:ascii="TH SarabunPSK" w:hAnsi="TH SarabunPSK" w:cs="TH SarabunPSK"/>
+          <w:sz w:val="32"/>
+          <w:szCs w:val="32"/>
+          <w:lang w:eastAsia="ja-JP" w:bidi="th-TH"/>
+        </w:rPr>
+        <w:t>Browser: Chrome</w:t>
       </w:r>
     </w:p>
     <w:p>
       <w:pPr>
         <w:pStyle w:val="ListParagraph"/>
+        <w:spacing w:before="240" w:line="240" w:lineRule="auto"/>
+        <w:ind w:left="357"/>
+        <w:rPr>
+          <w:rFonts w:ascii="TH SarabunPSK" w:hAnsi="TH SarabunPSK" w:cs="TH SarabunPSK"/>
+          <w:sz w:val="32"/>
+          <w:szCs w:val="32"/>
+          <w:lang w:eastAsia="ja-JP" w:bidi="th-TH"/>
+        </w:rPr>
+      </w:pPr>
+      <w:r>
+        <w:rPr>
+          <w:rFonts w:ascii="TH SarabunPSK" w:hAnsi="TH SarabunPSK" w:cs="TH SarabunPSK"/>
+          <w:sz w:val="32"/>
+          <w:szCs w:val="32"/>
+          <w:lang w:eastAsia="ja-JP" w:bidi="th-TH"/>
+        </w:rPr>
+        <w:t>Browser Driver: Chrome Driver</w:t>
+      </w:r>
+    </w:p>
+    <w:p>
+      <w:pPr>
+        <w:pStyle w:val="ListParagraph"/>
+        <w:spacing w:before="240" w:line="240" w:lineRule="auto"/>
+        <w:ind w:left="357"/>
+        <w:rPr>
+          <w:rFonts w:ascii="TH SarabunPSK" w:hAnsi="TH SarabunPSK" w:cs="TH SarabunPSK"/>
+          <w:sz w:val="32"/>
+          <w:szCs w:val="32"/>
+          <w:lang w:eastAsia="ja-JP" w:bidi="th-TH"/>
+        </w:rPr>
+      </w:pPr>
+      <w:r>
+        <w:rPr>
+          <w:rFonts w:ascii="TH SarabunPSK" w:hAnsi="TH SarabunPSK" w:cs="TH SarabunPSK"/>
+          <w:sz w:val="32"/>
+          <w:szCs w:val="32"/>
+          <w:lang w:eastAsia="ja-JP" w:bidi="th-TH"/>
+        </w:rPr>
+        <w:t>Robot Framework, Python v.3.13, Golang 1.24</w:t>
+      </w:r>
+    </w:p>
+    <w:p>
+      <w:pPr>
+        <w:pStyle w:val="ListParagraph"/>
+        <w:spacing w:before="240" w:line="240" w:lineRule="auto"/>
+        <w:ind w:left="357"/>
+        <w:rPr>
+          <w:rFonts w:ascii="TH SarabunPSK" w:hAnsi="TH SarabunPSK" w:cs="TH SarabunPSK"/>
+          <w:sz w:val="32"/>
+          <w:szCs w:val="32"/>
+          <w:lang w:eastAsia="ja-JP" w:bidi="th-TH"/>
+        </w:rPr>
+      </w:pPr>
+    </w:p>
+    <w:p>
+      <w:pPr>
+        <w:pStyle w:val="ListParagraph"/>
         <w:ind w:left="360"/>
         <w:rPr>
           <w:rFonts w:ascii="TH SarabunPSK" w:hAnsi="TH SarabunPSK" w:cs="TH SarabunPSK"/>
@@ -1333,6 +1550,7 @@
           <w:szCs w:val="32"/>
           <w:lang w:bidi="th-TH"/>
         </w:rPr>
+        <w:lastRenderedPageBreak/>
         <w:t>3</w:t>
       </w:r>
       <w:r>
@@ -2364,7 +2582,7 @@
           <w:p>
             <w:pPr>
               <w:rPr>
-                <w:rFonts w:ascii="TH SarabunPSK" w:hAnsi="TH SarabunPSK" w:cs="TH SarabunPSK" w:hint="cs"/>
+                <w:rFonts w:ascii="TH SarabunPSK" w:hAnsi="TH SarabunPSK" w:cs="TH SarabunPSK"/>
                 <w:sz w:val="32"/>
                 <w:szCs w:val="32"/>
                 <w:cs/>
@@ -12856,7 +13074,7 @@
           <w:p>
             <w:pPr>
               <w:rPr>
-                <w:rFonts w:ascii="TH SarabunPSK" w:hAnsi="TH SarabunPSK" w:cs="TH SarabunPSK" w:hint="eastAsia"/>
+                <w:rFonts w:ascii="TH SarabunPSK" w:hAnsi="TH SarabunPSK" w:cs="TH SarabunPSK"/>
                 <w:sz w:val="32"/>
                 <w:szCs w:val="32"/>
                 <w:lang w:eastAsia="ja-JP" w:bidi="th-TH"/>
@@ -14865,7 +15083,7 @@
           <w:p>
             <w:pPr>
               <w:rPr>
-                <w:rFonts w:ascii="TH SarabunPSK" w:hAnsi="TH SarabunPSK" w:cs="TH SarabunPSK" w:hint="eastAsia"/>
+                <w:rFonts w:ascii="TH SarabunPSK" w:hAnsi="TH SarabunPSK" w:cs="TH SarabunPSK"/>
                 <w:sz w:val="32"/>
                 <w:szCs w:val="32"/>
                 <w:lang w:eastAsia="ja-JP" w:bidi="th-TH"/>
@@ -15483,11 +15701,35 @@
           <w:p>
             <w:pPr>
               <w:rPr>
+                <w:rFonts w:ascii="TH SarabunPSK" w:hAnsi="TH SarabunPSK" w:cs="TH SarabunPSK"/>
+                <w:sz w:val="32"/>
+                <w:szCs w:val="32"/>
+                <w:lang w:eastAsia="ja-JP" w:bidi="th-TH"/>
+              </w:rPr>
+            </w:pPr>
+            <w:r>
+              <w:rPr>
                 <w:rFonts w:ascii="TH SarabunPSK" w:hAnsi="TH SarabunPSK" w:cs="TH SarabunPSK" w:hint="eastAsia"/>
                 <w:sz w:val="32"/>
                 <w:szCs w:val="32"/>
                 <w:lang w:eastAsia="ja-JP" w:bidi="th-TH"/>
               </w:rPr>
+              <w:t>4</w:t>
+            </w:r>
+          </w:p>
+        </w:tc>
+        <w:tc>
+          <w:tcPr>
+            <w:tcW w:w="790" w:type="dxa"/>
+          </w:tcPr>
+          <w:p>
+            <w:pPr>
+              <w:rPr>
+                <w:rFonts w:ascii="TH SarabunPSK" w:hAnsi="TH SarabunPSK" w:cs="TH SarabunPSK"/>
+                <w:sz w:val="32"/>
+                <w:szCs w:val="32"/>
+                <w:lang w:eastAsia="ja-JP" w:bidi="th-TH"/>
+              </w:rPr>
             </w:pPr>
             <w:r>
               <w:rPr>
@@ -15502,16 +15744,40 @@
         </w:tc>
         <w:tc>
           <w:tcPr>
-            <w:tcW w:w="790" w:type="dxa"/>
-          </w:tcPr>
-          <w:p>
-            <w:pPr>
+            <w:tcW w:w="810" w:type="dxa"/>
+          </w:tcPr>
+          <w:p>
+            <w:pPr>
+              <w:rPr>
+                <w:rFonts w:ascii="TH SarabunPSK" w:hAnsi="TH SarabunPSK" w:cs="TH SarabunPSK"/>
+                <w:sz w:val="32"/>
+                <w:szCs w:val="32"/>
+                <w:lang w:eastAsia="ja-JP" w:bidi="th-TH"/>
+              </w:rPr>
+            </w:pPr>
+            <w:r>
               <w:rPr>
                 <w:rFonts w:ascii="TH SarabunPSK" w:hAnsi="TH SarabunPSK" w:cs="TH SarabunPSK" w:hint="eastAsia"/>
                 <w:sz w:val="32"/>
                 <w:szCs w:val="32"/>
                 <w:lang w:eastAsia="ja-JP" w:bidi="th-TH"/>
               </w:rPr>
+              <w:t>0</w:t>
+            </w:r>
+          </w:p>
+        </w:tc>
+        <w:tc>
+          <w:tcPr>
+            <w:tcW w:w="920" w:type="dxa"/>
+          </w:tcPr>
+          <w:p>
+            <w:pPr>
+              <w:rPr>
+                <w:rFonts w:ascii="TH SarabunPSK" w:hAnsi="TH SarabunPSK" w:cs="TH SarabunPSK"/>
+                <w:sz w:val="32"/>
+                <w:szCs w:val="32"/>
+                <w:lang w:eastAsia="ja-JP" w:bidi="th-TH"/>
+              </w:rPr>
             </w:pPr>
             <w:r>
               <w:rPr>
@@ -15520,7 +15786,7 @@
                 <w:szCs w:val="32"/>
                 <w:lang w:eastAsia="ja-JP" w:bidi="th-TH"/>
               </w:rPr>
-              <w:t>4</w:t>
+              <w:t>0</w:t>
             </w:r>
           </w:p>
         </w:tc>
@@ -15531,55 +15797,7 @@
           <w:p>
             <w:pPr>
               <w:rPr>
-                <w:rFonts w:ascii="TH SarabunPSK" w:hAnsi="TH SarabunPSK" w:cs="TH SarabunPSK" w:hint="eastAsia"/>
-                <w:sz w:val="32"/>
-                <w:szCs w:val="32"/>
-                <w:lang w:eastAsia="ja-JP" w:bidi="th-TH"/>
-              </w:rPr>
-            </w:pPr>
-            <w:r>
-              <w:rPr>
-                <w:rFonts w:ascii="TH SarabunPSK" w:hAnsi="TH SarabunPSK" w:cs="TH SarabunPSK" w:hint="eastAsia"/>
-                <w:sz w:val="32"/>
-                <w:szCs w:val="32"/>
-                <w:lang w:eastAsia="ja-JP" w:bidi="th-TH"/>
-              </w:rPr>
-              <w:t>0</w:t>
-            </w:r>
-          </w:p>
-        </w:tc>
-        <w:tc>
-          <w:tcPr>
-            <w:tcW w:w="920" w:type="dxa"/>
-          </w:tcPr>
-          <w:p>
-            <w:pPr>
-              <w:rPr>
-                <w:rFonts w:ascii="TH SarabunPSK" w:hAnsi="TH SarabunPSK" w:cs="TH SarabunPSK" w:hint="eastAsia"/>
-                <w:sz w:val="32"/>
-                <w:szCs w:val="32"/>
-                <w:lang w:eastAsia="ja-JP" w:bidi="th-TH"/>
-              </w:rPr>
-            </w:pPr>
-            <w:r>
-              <w:rPr>
-                <w:rFonts w:ascii="TH SarabunPSK" w:hAnsi="TH SarabunPSK" w:cs="TH SarabunPSK" w:hint="eastAsia"/>
-                <w:sz w:val="32"/>
-                <w:szCs w:val="32"/>
-                <w:lang w:eastAsia="ja-JP" w:bidi="th-TH"/>
-              </w:rPr>
-              <w:t>0</w:t>
-            </w:r>
-          </w:p>
-        </w:tc>
-        <w:tc>
-          <w:tcPr>
-            <w:tcW w:w="810" w:type="dxa"/>
-          </w:tcPr>
-          <w:p>
-            <w:pPr>
-              <w:rPr>
-                <w:rFonts w:ascii="TH SarabunPSK" w:hAnsi="TH SarabunPSK" w:cs="TH SarabunPSK" w:hint="eastAsia"/>
+                <w:rFonts w:ascii="TH SarabunPSK" w:hAnsi="TH SarabunPSK" w:cs="TH SarabunPSK"/>
                 <w:sz w:val="32"/>
                 <w:szCs w:val="32"/>
                 <w:lang w:eastAsia="ja-JP" w:bidi="th-TH"/>
@@ -15770,7 +15988,7 @@
           <w:p>
             <w:pPr>
               <w:rPr>
-                <w:rFonts w:ascii="TH SarabunPSK" w:hAnsi="TH SarabunPSK" w:cs="TH SarabunPSK" w:hint="cs"/>
+                <w:rFonts w:ascii="TH SarabunPSK" w:hAnsi="TH SarabunPSK" w:cs="TH SarabunPSK"/>
                 <w:sz w:val="32"/>
                 <w:szCs w:val="32"/>
                 <w:lang w:eastAsia="ja-JP" w:bidi="th-TH"/>

</xml_diff>